<commit_message>
desktop version prototype added
</commit_message>
<xml_diff>
--- a/A01/Documentation/COMP 3550 Internet Tech II - A1.docx
+++ b/A01/Documentation/COMP 3550 Internet Tech II - A1.docx
@@ -1,6 +1,6 @@
 
 <file path=word/document.xml><?xml version="1.0" encoding="utf-8"?>
-<w:document xmlns:wpc="http://schemas.microsoft.com/office/word/2010/wordprocessingCanvas" xmlns:mc="http://schemas.openxmlformats.org/markup-compatibility/2006" xmlns:o="urn:schemas-microsoft-com:office:office" xmlns:r="http://schemas.openxmlformats.org/officeDocument/2006/relationships" xmlns:m="http://schemas.openxmlformats.org/officeDocument/2006/math" xmlns:v="urn:schemas-microsoft-com:vml" xmlns:wp14="http://schemas.microsoft.com/office/word/2010/wordprocessingDrawing" xmlns:wp="http://schemas.openxmlformats.org/drawingml/2006/wordprocessingDrawing" xmlns:w10="urn:schemas-microsoft-com:office:word" xmlns:w="http://schemas.openxmlformats.org/wordprocessingml/2006/main" xmlns:w14="http://schemas.microsoft.com/office/word/2010/wordml" xmlns:w15="http://schemas.microsoft.com/office/word/2012/wordml" xmlns:wpg="http://schemas.microsoft.com/office/word/2010/wordprocessingGroup" xmlns:wpi="http://schemas.microsoft.com/office/word/2010/wordprocessingInk" xmlns:wne="http://schemas.microsoft.com/office/word/2006/wordml" xmlns:wps="http://schemas.microsoft.com/office/word/2010/wordprocessingShape" mc:Ignorable="w14 w15 wp14">
+<w:document xmlns:wpc="http://schemas.microsoft.com/office/word/2010/wordprocessingCanvas" xmlns:mc="http://schemas.openxmlformats.org/markup-compatibility/2006" xmlns:o="urn:schemas-microsoft-com:office:office" xmlns:r="http://schemas.openxmlformats.org/officeDocument/2006/relationships" xmlns:m="http://schemas.openxmlformats.org/officeDocument/2006/math" xmlns:v="urn:schemas-microsoft-com:vml" xmlns:wp14="http://schemas.microsoft.com/office/word/2010/wordprocessingDrawing" xmlns:wp="http://schemas.openxmlformats.org/drawingml/2006/wordprocessingDrawing" xmlns:w10="urn:schemas-microsoft-com:office:word" xmlns:w="http://schemas.openxmlformats.org/wordprocessingml/2006/main" xmlns:w14="http://schemas.microsoft.com/office/word/2010/wordml" xmlns:wpg="http://schemas.microsoft.com/office/word/2010/wordprocessingGroup" xmlns:wpi="http://schemas.microsoft.com/office/word/2010/wordprocessingInk" xmlns:wne="http://schemas.microsoft.com/office/word/2006/wordml" xmlns:wps="http://schemas.microsoft.com/office/word/2010/wordprocessingShape" mc:Ignorable="w14 wp14">
   <w:body>
     <w:p>
       <w:pPr>
@@ -103,7 +103,7 @@
       <w:r>
         <w:rPr>
           <w:noProof/>
-          <w:lang w:eastAsia="en-US"/>
+          <w:lang w:val="en-TT" w:eastAsia="en-TT"/>
         </w:rPr>
         <w:drawing>
           <wp:inline distT="0" distB="0" distL="0" distR="0">
@@ -113,25 +113,108 @@
             <wp:cNvGraphicFramePr/>
             <a:graphic xmlns:a="http://schemas.openxmlformats.org/drawingml/2006/main">
               <a:graphicData uri="http://schemas.openxmlformats.org/drawingml/2006/diagram">
-                <dgm:relIds xmlns:dgm="http://schemas.openxmlformats.org/drawingml/2006/diagram" xmlns:r="http://schemas.openxmlformats.org/officeDocument/2006/relationships" r:dm="rId6" r:lo="rId7" r:qs="rId8" r:cs="rId9"/>
+                <dgm:relIds xmlns:dgm="http://schemas.openxmlformats.org/drawingml/2006/diagram" xmlns:r="http://schemas.openxmlformats.org/officeDocument/2006/relationships" r:dm="rId7" r:lo="rId8" r:qs="rId9" r:cs="rId10"/>
               </a:graphicData>
             </a:graphic>
           </wp:inline>
         </w:drawing>
       </w:r>
     </w:p>
+    <w:p/>
+    <w:p/>
+    <w:p/>
+    <w:p/>
+    <w:p/>
+    <w:p/>
+    <w:p/>
+    <w:p/>
+    <w:p/>
+    <w:p/>
+    <w:p/>
+    <w:p/>
+    <w:p/>
+    <w:p/>
     <w:p>
       <w:pPr>
         <w:pStyle w:val="Heading1"/>
       </w:pPr>
       <w:r>
+        <w:lastRenderedPageBreak/>
         <w:t>Prototype</w:t>
+      </w:r>
+      <w:bookmarkStart w:id="0" w:name="_GoBack"/>
+      <w:bookmarkEnd w:id="0"/>
+    </w:p>
+    <w:p>
+      <w:pPr>
+        <w:pStyle w:val="Subtitle"/>
+        <w:rPr>
+          <w:rStyle w:val="IntenseReference"/>
+        </w:rPr>
+      </w:pPr>
+      <w:r>
+        <w:rPr>
+          <w:rStyle w:val="IntenseReference"/>
+        </w:rPr>
+        <w:t>View of proposed desktop version of the home page</w:t>
       </w:r>
     </w:p>
     <w:p/>
     <w:p>
-      <w:bookmarkStart w:id="0" w:name="_GoBack"/>
-      <w:bookmarkEnd w:id="0"/>
+      <w:r>
+        <w:rPr>
+          <w:noProof/>
+          <w:lang w:val="en-TT" w:eastAsia="en-TT"/>
+        </w:rPr>
+        <w:drawing>
+          <wp:inline distT="0" distB="0" distL="0" distR="0">
+            <wp:extent cx="5943600" cy="5915025"/>
+            <wp:effectExtent l="0" t="0" r="0" b="9525"/>
+            <wp:docPr id="1" name="Picture 1"/>
+            <wp:cNvGraphicFramePr>
+              <a:graphicFrameLocks xmlns:a="http://schemas.openxmlformats.org/drawingml/2006/main" noChangeAspect="1"/>
+            </wp:cNvGraphicFramePr>
+            <a:graphic xmlns:a="http://schemas.openxmlformats.org/drawingml/2006/main">
+              <a:graphicData uri="http://schemas.openxmlformats.org/drawingml/2006/picture">
+                <pic:pic xmlns:pic="http://schemas.openxmlformats.org/drawingml/2006/picture">
+                  <pic:nvPicPr>
+                    <pic:cNvPr id="0" name="Picture 1"/>
+                    <pic:cNvPicPr>
+                      <a:picLocks noChangeAspect="1" noChangeArrowheads="1"/>
+                    </pic:cNvPicPr>
+                  </pic:nvPicPr>
+                  <pic:blipFill>
+                    <a:blip r:embed="rId12">
+                      <a:extLst>
+                        <a:ext uri="{28A0092B-C50C-407E-A947-70E740481C1C}">
+                          <a14:useLocalDpi xmlns:a14="http://schemas.microsoft.com/office/drawing/2010/main" val="0"/>
+                        </a:ext>
+                      </a:extLst>
+                    </a:blip>
+                    <a:srcRect/>
+                    <a:stretch>
+                      <a:fillRect/>
+                    </a:stretch>
+                  </pic:blipFill>
+                  <pic:spPr bwMode="auto">
+                    <a:xfrm>
+                      <a:off x="0" y="0"/>
+                      <a:ext cx="5943600" cy="5915025"/>
+                    </a:xfrm>
+                    <a:prstGeom prst="rect">
+                      <a:avLst/>
+                    </a:prstGeom>
+                    <a:noFill/>
+                    <a:ln>
+                      <a:noFill/>
+                    </a:ln>
+                  </pic:spPr>
+                </pic:pic>
+              </a:graphicData>
+            </a:graphic>
+          </wp:inline>
+        </w:drawing>
+      </w:r>
     </w:p>
     <w:sectPr>
       <w:pgSz w:w="12240" w:h="15840"/>
@@ -143,7 +226,7 @@
 </file>
 
 <file path=word/numbering.xml><?xml version="1.0" encoding="utf-8"?>
-<w:numbering xmlns:wpc="http://schemas.microsoft.com/office/word/2010/wordprocessingCanvas" xmlns:mc="http://schemas.openxmlformats.org/markup-compatibility/2006" xmlns:o="urn:schemas-microsoft-com:office:office" xmlns:r="http://schemas.openxmlformats.org/officeDocument/2006/relationships" xmlns:m="http://schemas.openxmlformats.org/officeDocument/2006/math" xmlns:v="urn:schemas-microsoft-com:vml" xmlns:wp14="http://schemas.microsoft.com/office/word/2010/wordprocessingDrawing" xmlns:wp="http://schemas.openxmlformats.org/drawingml/2006/wordprocessingDrawing" xmlns:w10="urn:schemas-microsoft-com:office:word" xmlns:w="http://schemas.openxmlformats.org/wordprocessingml/2006/main" xmlns:w14="http://schemas.microsoft.com/office/word/2010/wordml" xmlns:w15="http://schemas.microsoft.com/office/word/2012/wordml" xmlns:wpg="http://schemas.microsoft.com/office/word/2010/wordprocessingGroup" xmlns:wpi="http://schemas.microsoft.com/office/word/2010/wordprocessingInk" xmlns:wne="http://schemas.microsoft.com/office/word/2006/wordml" xmlns:wps="http://schemas.microsoft.com/office/word/2010/wordprocessingShape" mc:Ignorable="w14 w15 wp14">
+<w:numbering xmlns:wpc="http://schemas.microsoft.com/office/word/2010/wordprocessingCanvas" xmlns:mc="http://schemas.openxmlformats.org/markup-compatibility/2006" xmlns:o="urn:schemas-microsoft-com:office:office" xmlns:r="http://schemas.openxmlformats.org/officeDocument/2006/relationships" xmlns:m="http://schemas.openxmlformats.org/officeDocument/2006/math" xmlns:v="urn:schemas-microsoft-com:vml" xmlns:wp14="http://schemas.microsoft.com/office/word/2010/wordprocessingDrawing" xmlns:wp="http://schemas.openxmlformats.org/drawingml/2006/wordprocessingDrawing" xmlns:w10="urn:schemas-microsoft-com:office:word" xmlns:w="http://schemas.openxmlformats.org/wordprocessingml/2006/main" xmlns:w14="http://schemas.microsoft.com/office/word/2010/wordml" xmlns:wpg="http://schemas.microsoft.com/office/word/2010/wordprocessingGroup" xmlns:wpi="http://schemas.microsoft.com/office/word/2010/wordprocessingInk" xmlns:wne="http://schemas.microsoft.com/office/word/2006/wordml" xmlns:wps="http://schemas.microsoft.com/office/word/2010/wordprocessingShape" mc:Ignorable="w14 wp14">
   <w:abstractNum w:abstractNumId="0">
     <w:nsid w:val="1482775B"/>
     <w:multiLevelType w:val="multilevel"/>
@@ -306,7 +389,7 @@
 </file>
 
 <file path=word/styles.xml><?xml version="1.0" encoding="utf-8"?>
-<w:styles xmlns:mc="http://schemas.openxmlformats.org/markup-compatibility/2006" xmlns:r="http://schemas.openxmlformats.org/officeDocument/2006/relationships" xmlns:w="http://schemas.openxmlformats.org/wordprocessingml/2006/main" xmlns:w14="http://schemas.microsoft.com/office/word/2010/wordml" xmlns:w15="http://schemas.microsoft.com/office/word/2012/wordml" mc:Ignorable="w14 w15">
+<w:styles xmlns:mc="http://schemas.openxmlformats.org/markup-compatibility/2006" xmlns:r="http://schemas.openxmlformats.org/officeDocument/2006/relationships" xmlns:w="http://schemas.openxmlformats.org/wordprocessingml/2006/main" xmlns:w14="http://schemas.microsoft.com/office/word/2010/wordml" mc:Ignorable="w14">
   <w:docDefaults>
     <w:rPrDefault>
       <w:rPr>
@@ -322,378 +405,144 @@
       </w:pPr>
     </w:pPrDefault>
   </w:docDefaults>
-  <w:latentStyles w:defLockedState="0" w:defUIPriority="99" w:defSemiHidden="0" w:defUnhideWhenUsed="0" w:defQFormat="0" w:count="371">
-    <w:lsdException w:name="Normal" w:uiPriority="0" w:qFormat="1"/>
-    <w:lsdException w:name="heading 1" w:uiPriority="9" w:qFormat="1"/>
-    <w:lsdException w:name="heading 2" w:semiHidden="1" w:uiPriority="9" w:unhideWhenUsed="1" w:qFormat="1"/>
-    <w:lsdException w:name="heading 3" w:semiHidden="1" w:uiPriority="9" w:unhideWhenUsed="1" w:qFormat="1"/>
-    <w:lsdException w:name="heading 4" w:semiHidden="1" w:uiPriority="9" w:unhideWhenUsed="1" w:qFormat="1"/>
-    <w:lsdException w:name="heading 5" w:semiHidden="1" w:uiPriority="9" w:unhideWhenUsed="1" w:qFormat="1"/>
-    <w:lsdException w:name="heading 6" w:semiHidden="1" w:uiPriority="9" w:unhideWhenUsed="1" w:qFormat="1"/>
-    <w:lsdException w:name="heading 7" w:semiHidden="1" w:uiPriority="9" w:unhideWhenUsed="1" w:qFormat="1"/>
-    <w:lsdException w:name="heading 8" w:semiHidden="1" w:uiPriority="9" w:unhideWhenUsed="1" w:qFormat="1"/>
-    <w:lsdException w:name="heading 9" w:semiHidden="1" w:uiPriority="9" w:unhideWhenUsed="1" w:qFormat="1"/>
-    <w:lsdException w:name="index 1" w:semiHidden="1" w:unhideWhenUsed="1"/>
-    <w:lsdException w:name="index 2" w:semiHidden="1" w:unhideWhenUsed="1"/>
-    <w:lsdException w:name="index 3" w:semiHidden="1" w:unhideWhenUsed="1"/>
-    <w:lsdException w:name="index 4" w:semiHidden="1" w:unhideWhenUsed="1"/>
-    <w:lsdException w:name="index 5" w:semiHidden="1" w:unhideWhenUsed="1"/>
-    <w:lsdException w:name="index 6" w:semiHidden="1" w:unhideWhenUsed="1"/>
-    <w:lsdException w:name="index 7" w:semiHidden="1" w:unhideWhenUsed="1"/>
-    <w:lsdException w:name="index 8" w:semiHidden="1" w:unhideWhenUsed="1"/>
-    <w:lsdException w:name="index 9" w:semiHidden="1" w:unhideWhenUsed="1"/>
-    <w:lsdException w:name="toc 1" w:semiHidden="1" w:uiPriority="39" w:unhideWhenUsed="1"/>
-    <w:lsdException w:name="toc 2" w:semiHidden="1" w:uiPriority="39" w:unhideWhenUsed="1"/>
-    <w:lsdException w:name="toc 3" w:semiHidden="1" w:uiPriority="39" w:unhideWhenUsed="1"/>
-    <w:lsdException w:name="toc 4" w:semiHidden="1" w:uiPriority="39" w:unhideWhenUsed="1"/>
-    <w:lsdException w:name="toc 5" w:semiHidden="1" w:uiPriority="39" w:unhideWhenUsed="1"/>
-    <w:lsdException w:name="toc 6" w:semiHidden="1" w:uiPriority="39" w:unhideWhenUsed="1"/>
-    <w:lsdException w:name="toc 7" w:semiHidden="1" w:uiPriority="39" w:unhideWhenUsed="1"/>
-    <w:lsdException w:name="toc 8" w:semiHidden="1" w:uiPriority="39" w:unhideWhenUsed="1"/>
-    <w:lsdException w:name="toc 9" w:semiHidden="1" w:uiPriority="39" w:unhideWhenUsed="1"/>
-    <w:lsdException w:name="Normal Indent" w:semiHidden="1" w:unhideWhenUsed="1"/>
-    <w:lsdException w:name="footnote text" w:semiHidden="1" w:unhideWhenUsed="1"/>
-    <w:lsdException w:name="annotation text" w:semiHidden="1" w:unhideWhenUsed="1"/>
-    <w:lsdException w:name="header" w:semiHidden="1" w:unhideWhenUsed="1"/>
-    <w:lsdException w:name="footer" w:semiHidden="1" w:unhideWhenUsed="1"/>
-    <w:lsdException w:name="index heading" w:semiHidden="1" w:unhideWhenUsed="1"/>
-    <w:lsdException w:name="caption" w:semiHidden="1" w:uiPriority="35" w:unhideWhenUsed="1" w:qFormat="1"/>
-    <w:lsdException w:name="table of figures" w:semiHidden="1" w:unhideWhenUsed="1"/>
-    <w:lsdException w:name="envelope address" w:semiHidden="1" w:unhideWhenUsed="1"/>
-    <w:lsdException w:name="envelope return" w:semiHidden="1" w:unhideWhenUsed="1"/>
-    <w:lsdException w:name="footnote reference" w:semiHidden="1" w:unhideWhenUsed="1"/>
-    <w:lsdException w:name="annotation reference" w:semiHidden="1" w:unhideWhenUsed="1"/>
-    <w:lsdException w:name="line number" w:semiHidden="1" w:unhideWhenUsed="1"/>
-    <w:lsdException w:name="page number" w:semiHidden="1" w:unhideWhenUsed="1"/>
-    <w:lsdException w:name="endnote reference" w:semiHidden="1" w:unhideWhenUsed="1"/>
-    <w:lsdException w:name="endnote text" w:semiHidden="1" w:unhideWhenUsed="1"/>
-    <w:lsdException w:name="table of authorities" w:semiHidden="1" w:unhideWhenUsed="1"/>
-    <w:lsdException w:name="macro" w:semiHidden="1" w:unhideWhenUsed="1"/>
-    <w:lsdException w:name="toa heading" w:semiHidden="1" w:unhideWhenUsed="1"/>
-    <w:lsdException w:name="List" w:semiHidden="1" w:unhideWhenUsed="1"/>
-    <w:lsdException w:name="List Bullet" w:semiHidden="1" w:unhideWhenUsed="1"/>
-    <w:lsdException w:name="List Number" w:semiHidden="1" w:unhideWhenUsed="1"/>
-    <w:lsdException w:name="List 2" w:semiHidden="1" w:unhideWhenUsed="1"/>
-    <w:lsdException w:name="List 3" w:semiHidden="1" w:unhideWhenUsed="1"/>
-    <w:lsdException w:name="List 4" w:semiHidden="1" w:unhideWhenUsed="1"/>
-    <w:lsdException w:name="List 5" w:semiHidden="1" w:unhideWhenUsed="1"/>
-    <w:lsdException w:name="List Bullet 2" w:semiHidden="1" w:unhideWhenUsed="1"/>
-    <w:lsdException w:name="List Bullet 3" w:semiHidden="1" w:unhideWhenUsed="1"/>
-    <w:lsdException w:name="List Bullet 4" w:semiHidden="1" w:unhideWhenUsed="1"/>
-    <w:lsdException w:name="List Bullet 5" w:semiHidden="1" w:unhideWhenUsed="1"/>
-    <w:lsdException w:name="List Number 2" w:semiHidden="1" w:unhideWhenUsed="1"/>
-    <w:lsdException w:name="List Number 3" w:semiHidden="1" w:unhideWhenUsed="1"/>
-    <w:lsdException w:name="List Number 4" w:semiHidden="1" w:unhideWhenUsed="1"/>
-    <w:lsdException w:name="List Number 5" w:semiHidden="1" w:unhideWhenUsed="1"/>
-    <w:lsdException w:name="Title" w:uiPriority="10" w:qFormat="1"/>
-    <w:lsdException w:name="Closing" w:semiHidden="1" w:unhideWhenUsed="1"/>
-    <w:lsdException w:name="Signature" w:semiHidden="1" w:unhideWhenUsed="1"/>
-    <w:lsdException w:name="Default Paragraph Font" w:semiHidden="1" w:uiPriority="1" w:unhideWhenUsed="1"/>
-    <w:lsdException w:name="Body Text" w:semiHidden="1" w:unhideWhenUsed="1"/>
-    <w:lsdException w:name="Body Text Indent" w:semiHidden="1" w:unhideWhenUsed="1"/>
-    <w:lsdException w:name="List Continue" w:semiHidden="1" w:unhideWhenUsed="1"/>
-    <w:lsdException w:name="List Continue 2" w:semiHidden="1" w:unhideWhenUsed="1"/>
-    <w:lsdException w:name="List Continue 3" w:semiHidden="1" w:unhideWhenUsed="1"/>
-    <w:lsdException w:name="List Continue 4" w:semiHidden="1" w:unhideWhenUsed="1"/>
-    <w:lsdException w:name="List Continue 5" w:semiHidden="1" w:unhideWhenUsed="1"/>
-    <w:lsdException w:name="Message Header" w:semiHidden="1" w:unhideWhenUsed="1"/>
-    <w:lsdException w:name="Subtitle" w:uiPriority="11" w:qFormat="1"/>
-    <w:lsdException w:name="Salutation" w:semiHidden="1" w:unhideWhenUsed="1"/>
-    <w:lsdException w:name="Date" w:semiHidden="1" w:unhideWhenUsed="1"/>
-    <w:lsdException w:name="Body Text First Indent" w:semiHidden="1" w:unhideWhenUsed="1"/>
-    <w:lsdException w:name="Body Text First Indent 2" w:semiHidden="1" w:unhideWhenUsed="1"/>
-    <w:lsdException w:name="Note Heading" w:semiHidden="1" w:unhideWhenUsed="1"/>
-    <w:lsdException w:name="Body Text 2" w:semiHidden="1" w:unhideWhenUsed="1"/>
-    <w:lsdException w:name="Body Text 3" w:semiHidden="1" w:unhideWhenUsed="1"/>
-    <w:lsdException w:name="Body Text Indent 2" w:semiHidden="1" w:unhideWhenUsed="1"/>
-    <w:lsdException w:name="Body Text Indent 3" w:semiHidden="1" w:unhideWhenUsed="1"/>
-    <w:lsdException w:name="Block Text" w:semiHidden="1" w:unhideWhenUsed="1"/>
-    <w:lsdException w:name="Hyperlink" w:semiHidden="1" w:unhideWhenUsed="1"/>
-    <w:lsdException w:name="FollowedHyperlink" w:semiHidden="1" w:unhideWhenUsed="1"/>
-    <w:lsdException w:name="Strong" w:uiPriority="22" w:qFormat="1"/>
-    <w:lsdException w:name="Emphasis" w:uiPriority="20" w:qFormat="1"/>
-    <w:lsdException w:name="Document Map" w:semiHidden="1" w:unhideWhenUsed="1"/>
-    <w:lsdException w:name="Plain Text" w:semiHidden="1" w:unhideWhenUsed="1"/>
-    <w:lsdException w:name="E-mail Signature" w:semiHidden="1" w:unhideWhenUsed="1"/>
-    <w:lsdException w:name="HTML Top of Form" w:semiHidden="1" w:unhideWhenUsed="1"/>
-    <w:lsdException w:name="HTML Bottom of Form" w:semiHidden="1" w:unhideWhenUsed="1"/>
-    <w:lsdException w:name="Normal (Web)" w:semiHidden="1" w:unhideWhenUsed="1"/>
-    <w:lsdException w:name="HTML Acronym" w:semiHidden="1" w:unhideWhenUsed="1"/>
-    <w:lsdException w:name="HTML Address" w:semiHidden="1" w:unhideWhenUsed="1"/>
-    <w:lsdException w:name="HTML Cite" w:semiHidden="1" w:unhideWhenUsed="1"/>
-    <w:lsdException w:name="HTML Code" w:semiHidden="1" w:unhideWhenUsed="1"/>
-    <w:lsdException w:name="HTML Definition" w:semiHidden="1" w:unhideWhenUsed="1"/>
-    <w:lsdException w:name="HTML Keyboard" w:semiHidden="1" w:unhideWhenUsed="1"/>
-    <w:lsdException w:name="HTML Preformatted" w:semiHidden="1" w:unhideWhenUsed="1"/>
-    <w:lsdException w:name="HTML Sample" w:semiHidden="1" w:unhideWhenUsed="1"/>
-    <w:lsdException w:name="HTML Typewriter" w:semiHidden="1" w:unhideWhenUsed="1"/>
-    <w:lsdException w:name="HTML Variable" w:semiHidden="1" w:unhideWhenUsed="1"/>
-    <w:lsdException w:name="Normal Table" w:semiHidden="1" w:unhideWhenUsed="1"/>
-    <w:lsdException w:name="annotation subject" w:semiHidden="1" w:unhideWhenUsed="1"/>
-    <w:lsdException w:name="No List" w:semiHidden="1" w:unhideWhenUsed="1"/>
-    <w:lsdException w:name="Outline List 1" w:semiHidden="1" w:unhideWhenUsed="1"/>
-    <w:lsdException w:name="Outline List 2" w:semiHidden="1" w:unhideWhenUsed="1"/>
-    <w:lsdException w:name="Outline List 3" w:semiHidden="1" w:unhideWhenUsed="1"/>
-    <w:lsdException w:name="Table Simple 1" w:semiHidden="1" w:unhideWhenUsed="1"/>
-    <w:lsdException w:name="Table Simple 2" w:semiHidden="1" w:unhideWhenUsed="1"/>
-    <w:lsdException w:name="Table Simple 3" w:semiHidden="1" w:unhideWhenUsed="1"/>
-    <w:lsdException w:name="Table Classic 1" w:semiHidden="1" w:unhideWhenUsed="1"/>
-    <w:lsdException w:name="Table Classic 2" w:semiHidden="1" w:unhideWhenUsed="1"/>
-    <w:lsdException w:name="Table Classic 3" w:semiHidden="1" w:unhideWhenUsed="1"/>
-    <w:lsdException w:name="Table Classic 4" w:semiHidden="1" w:unhideWhenUsed="1"/>
-    <w:lsdException w:name="Table Colorful 1" w:semiHidden="1" w:unhideWhenUsed="1"/>
-    <w:lsdException w:name="Table Colorful 2" w:semiHidden="1" w:unhideWhenUsed="1"/>
-    <w:lsdException w:name="Table Colorful 3" w:semiHidden="1" w:unhideWhenUsed="1"/>
-    <w:lsdException w:name="Table Columns 1" w:semiHidden="1" w:unhideWhenUsed="1"/>
-    <w:lsdException w:name="Table Columns 2" w:semiHidden="1" w:unhideWhenUsed="1"/>
-    <w:lsdException w:name="Table Columns 3" w:semiHidden="1" w:unhideWhenUsed="1"/>
-    <w:lsdException w:name="Table Columns 4" w:semiHidden="1" w:unhideWhenUsed="1"/>
-    <w:lsdException w:name="Table Columns 5" w:semiHidden="1" w:unhideWhenUsed="1"/>
-    <w:lsdException w:name="Table Grid 1" w:semiHidden="1" w:unhideWhenUsed="1"/>
-    <w:lsdException w:name="Table Grid 2" w:semiHidden="1" w:unhideWhenUsed="1"/>
-    <w:lsdException w:name="Table Grid 3" w:semiHidden="1" w:unhideWhenUsed="1"/>
-    <w:lsdException w:name="Table Grid 4" w:semiHidden="1" w:unhideWhenUsed="1"/>
-    <w:lsdException w:name="Table Grid 5" w:semiHidden="1" w:unhideWhenUsed="1"/>
-    <w:lsdException w:name="Table Grid 6" w:semiHidden="1" w:unhideWhenUsed="1"/>
-    <w:lsdException w:name="Table Grid 7" w:semiHidden="1" w:unhideWhenUsed="1"/>
-    <w:lsdException w:name="Table Grid 8" w:semiHidden="1" w:unhideWhenUsed="1"/>
-    <w:lsdException w:name="Table List 1" w:semiHidden="1" w:unhideWhenUsed="1"/>
-    <w:lsdException w:name="Table List 2" w:semiHidden="1" w:unhideWhenUsed="1"/>
-    <w:lsdException w:name="Table List 3" w:semiHidden="1" w:unhideWhenUsed="1"/>
-    <w:lsdException w:name="Table List 4" w:semiHidden="1" w:unhideWhenUsed="1"/>
-    <w:lsdException w:name="Table List 5" w:semiHidden="1" w:unhideWhenUsed="1"/>
-    <w:lsdException w:name="Table List 6" w:semiHidden="1" w:unhideWhenUsed="1"/>
-    <w:lsdException w:name="Table List 7" w:semiHidden="1" w:unhideWhenUsed="1"/>
-    <w:lsdException w:name="Table List 8" w:semiHidden="1" w:unhideWhenUsed="1"/>
-    <w:lsdException w:name="Table 3D effects 1" w:semiHidden="1" w:unhideWhenUsed="1"/>
-    <w:lsdException w:name="Table 3D effects 2" w:semiHidden="1" w:unhideWhenUsed="1"/>
-    <w:lsdException w:name="Table 3D effects 3" w:semiHidden="1" w:unhideWhenUsed="1"/>
-    <w:lsdException w:name="Table Contemporary" w:semiHidden="1" w:unhideWhenUsed="1"/>
-    <w:lsdException w:name="Table Elegant" w:semiHidden="1" w:unhideWhenUsed="1"/>
-    <w:lsdException w:name="Table Professional" w:semiHidden="1" w:unhideWhenUsed="1"/>
-    <w:lsdException w:name="Table Subtle 1" w:semiHidden="1" w:unhideWhenUsed="1"/>
-    <w:lsdException w:name="Table Subtle 2" w:semiHidden="1" w:unhideWhenUsed="1"/>
-    <w:lsdException w:name="Table Web 1" w:semiHidden="1" w:unhideWhenUsed="1"/>
-    <w:lsdException w:name="Table Web 2" w:semiHidden="1" w:unhideWhenUsed="1"/>
-    <w:lsdException w:name="Table Web 3" w:semiHidden="1" w:unhideWhenUsed="1"/>
-    <w:lsdException w:name="Balloon Text" w:semiHidden="1" w:unhideWhenUsed="1"/>
-    <w:lsdException w:name="Table Grid" w:uiPriority="39"/>
-    <w:lsdException w:name="Table Theme" w:semiHidden="1" w:unhideWhenUsed="1"/>
-    <w:lsdException w:name="Placeholder Text" w:semiHidden="1"/>
-    <w:lsdException w:name="No Spacing" w:uiPriority="1" w:qFormat="1"/>
-    <w:lsdException w:name="Light Shading" w:uiPriority="60"/>
-    <w:lsdException w:name="Light List" w:uiPriority="61"/>
-    <w:lsdException w:name="Light Grid" w:uiPriority="62"/>
-    <w:lsdException w:name="Medium Shading 1" w:uiPriority="63"/>
-    <w:lsdException w:name="Medium Shading 2" w:uiPriority="64"/>
-    <w:lsdException w:name="Medium List 1" w:uiPriority="65"/>
-    <w:lsdException w:name="Medium List 2" w:uiPriority="66"/>
-    <w:lsdException w:name="Medium Grid 1" w:uiPriority="67"/>
-    <w:lsdException w:name="Medium Grid 2" w:uiPriority="68"/>
-    <w:lsdException w:name="Medium Grid 3" w:uiPriority="69"/>
-    <w:lsdException w:name="Dark List" w:uiPriority="70"/>
-    <w:lsdException w:name="Colorful Shading" w:uiPriority="71"/>
-    <w:lsdException w:name="Colorful List" w:uiPriority="72"/>
-    <w:lsdException w:name="Colorful Grid" w:uiPriority="73"/>
-    <w:lsdException w:name="Light Shading Accent 1" w:uiPriority="60"/>
-    <w:lsdException w:name="Light List Accent 1" w:uiPriority="61"/>
-    <w:lsdException w:name="Light Grid Accent 1" w:uiPriority="62"/>
-    <w:lsdException w:name="Medium Shading 1 Accent 1" w:uiPriority="63"/>
-    <w:lsdException w:name="Medium Shading 2 Accent 1" w:uiPriority="64"/>
-    <w:lsdException w:name="Medium List 1 Accent 1" w:uiPriority="65"/>
-    <w:lsdException w:name="Revision" w:semiHidden="1"/>
-    <w:lsdException w:name="List Paragraph" w:uiPriority="34" w:qFormat="1"/>
-    <w:lsdException w:name="Quote" w:uiPriority="29" w:qFormat="1"/>
-    <w:lsdException w:name="Intense Quote" w:uiPriority="30" w:qFormat="1"/>
-    <w:lsdException w:name="Medium List 2 Accent 1" w:uiPriority="66"/>
-    <w:lsdException w:name="Medium Grid 1 Accent 1" w:uiPriority="67"/>
-    <w:lsdException w:name="Medium Grid 2 Accent 1" w:uiPriority="68"/>
-    <w:lsdException w:name="Medium Grid 3 Accent 1" w:uiPriority="69"/>
-    <w:lsdException w:name="Dark List Accent 1" w:uiPriority="70"/>
-    <w:lsdException w:name="Colorful Shading Accent 1" w:uiPriority="71"/>
-    <w:lsdException w:name="Colorful List Accent 1" w:uiPriority="72"/>
-    <w:lsdException w:name="Colorful Grid Accent 1" w:uiPriority="73"/>
-    <w:lsdException w:name="Light Shading Accent 2" w:uiPriority="60"/>
-    <w:lsdException w:name="Light List Accent 2" w:uiPriority="61"/>
-    <w:lsdException w:name="Light Grid Accent 2" w:uiPriority="62"/>
-    <w:lsdException w:name="Medium Shading 1 Accent 2" w:uiPriority="63"/>
-    <w:lsdException w:name="Medium Shading 2 Accent 2" w:uiPriority="64"/>
-    <w:lsdException w:name="Medium List 1 Accent 2" w:uiPriority="65"/>
-    <w:lsdException w:name="Medium List 2 Accent 2" w:uiPriority="66"/>
-    <w:lsdException w:name="Medium Grid 1 Accent 2" w:uiPriority="67"/>
-    <w:lsdException w:name="Medium Grid 2 Accent 2" w:uiPriority="68"/>
-    <w:lsdException w:name="Medium Grid 3 Accent 2" w:uiPriority="69"/>
-    <w:lsdException w:name="Dark List Accent 2" w:uiPriority="70"/>
-    <w:lsdException w:name="Colorful Shading Accent 2" w:uiPriority="71"/>
-    <w:lsdException w:name="Colorful List Accent 2" w:uiPriority="72"/>
-    <w:lsdException w:name="Colorful Grid Accent 2" w:uiPriority="73"/>
-    <w:lsdException w:name="Light Shading Accent 3" w:uiPriority="60"/>
-    <w:lsdException w:name="Light List Accent 3" w:uiPriority="61"/>
-    <w:lsdException w:name="Light Grid Accent 3" w:uiPriority="62"/>
-    <w:lsdException w:name="Medium Shading 1 Accent 3" w:uiPriority="63"/>
-    <w:lsdException w:name="Medium Shading 2 Accent 3" w:uiPriority="64"/>
-    <w:lsdException w:name="Medium List 1 Accent 3" w:uiPriority="65"/>
-    <w:lsdException w:name="Medium List 2 Accent 3" w:uiPriority="66"/>
-    <w:lsdException w:name="Medium Grid 1 Accent 3" w:uiPriority="67"/>
-    <w:lsdException w:name="Medium Grid 2 Accent 3" w:uiPriority="68"/>
-    <w:lsdException w:name="Medium Grid 3 Accent 3" w:uiPriority="69"/>
-    <w:lsdException w:name="Dark List Accent 3" w:uiPriority="70"/>
-    <w:lsdException w:name="Colorful Shading Accent 3" w:uiPriority="71"/>
-    <w:lsdException w:name="Colorful List Accent 3" w:uiPriority="72"/>
-    <w:lsdException w:name="Colorful Grid Accent 3" w:uiPriority="73"/>
-    <w:lsdException w:name="Light Shading Accent 4" w:uiPriority="60"/>
-    <w:lsdException w:name="Light List Accent 4" w:uiPriority="61"/>
-    <w:lsdException w:name="Light Grid Accent 4" w:uiPriority="62"/>
-    <w:lsdException w:name="Medium Shading 1 Accent 4" w:uiPriority="63"/>
-    <w:lsdException w:name="Medium Shading 2 Accent 4" w:uiPriority="64"/>
-    <w:lsdException w:name="Medium List 1 Accent 4" w:uiPriority="65"/>
-    <w:lsdException w:name="Medium List 2 Accent 4" w:uiPriority="66"/>
-    <w:lsdException w:name="Medium Grid 1 Accent 4" w:uiPriority="67"/>
-    <w:lsdException w:name="Medium Grid 2 Accent 4" w:uiPriority="68"/>
-    <w:lsdException w:name="Medium Grid 3 Accent 4" w:uiPriority="69"/>
-    <w:lsdException w:name="Dark List Accent 4" w:uiPriority="70"/>
-    <w:lsdException w:name="Colorful Shading Accent 4" w:uiPriority="71"/>
-    <w:lsdException w:name="Colorful List Accent 4" w:uiPriority="72"/>
-    <w:lsdException w:name="Colorful Grid Accent 4" w:uiPriority="73"/>
-    <w:lsdException w:name="Light Shading Accent 5" w:uiPriority="60"/>
-    <w:lsdException w:name="Light List Accent 5" w:uiPriority="61"/>
-    <w:lsdException w:name="Light Grid Accent 5" w:uiPriority="62"/>
-    <w:lsdException w:name="Medium Shading 1 Accent 5" w:uiPriority="63"/>
-    <w:lsdException w:name="Medium Shading 2 Accent 5" w:uiPriority="64"/>
-    <w:lsdException w:name="Medium List 1 Accent 5" w:uiPriority="65"/>
-    <w:lsdException w:name="Medium List 2 Accent 5" w:uiPriority="66"/>
-    <w:lsdException w:name="Medium Grid 1 Accent 5" w:uiPriority="67"/>
-    <w:lsdException w:name="Medium Grid 2 Accent 5" w:uiPriority="68"/>
-    <w:lsdException w:name="Medium Grid 3 Accent 5" w:uiPriority="69"/>
-    <w:lsdException w:name="Dark List Accent 5" w:uiPriority="70"/>
-    <w:lsdException w:name="Colorful Shading Accent 5" w:uiPriority="71"/>
-    <w:lsdException w:name="Colorful List Accent 5" w:uiPriority="72"/>
-    <w:lsdException w:name="Colorful Grid Accent 5" w:uiPriority="73"/>
-    <w:lsdException w:name="Light Shading Accent 6" w:uiPriority="60"/>
-    <w:lsdException w:name="Light List Accent 6" w:uiPriority="61"/>
-    <w:lsdException w:name="Light Grid Accent 6" w:uiPriority="62"/>
-    <w:lsdException w:name="Medium Shading 1 Accent 6" w:uiPriority="63"/>
-    <w:lsdException w:name="Medium Shading 2 Accent 6" w:uiPriority="64"/>
-    <w:lsdException w:name="Medium List 1 Accent 6" w:uiPriority="65"/>
-    <w:lsdException w:name="Medium List 2 Accent 6" w:uiPriority="66"/>
-    <w:lsdException w:name="Medium Grid 1 Accent 6" w:uiPriority="67"/>
-    <w:lsdException w:name="Medium Grid 2 Accent 6" w:uiPriority="68"/>
-    <w:lsdException w:name="Medium Grid 3 Accent 6" w:uiPriority="69"/>
-    <w:lsdException w:name="Dark List Accent 6" w:uiPriority="70"/>
-    <w:lsdException w:name="Colorful Shading Accent 6" w:uiPriority="71"/>
-    <w:lsdException w:name="Colorful List Accent 6" w:uiPriority="72"/>
-    <w:lsdException w:name="Colorful Grid Accent 6" w:uiPriority="73"/>
-    <w:lsdException w:name="Subtle Emphasis" w:uiPriority="19" w:qFormat="1"/>
-    <w:lsdException w:name="Intense Emphasis" w:uiPriority="21" w:qFormat="1"/>
-    <w:lsdException w:name="Subtle Reference" w:uiPriority="31" w:qFormat="1"/>
-    <w:lsdException w:name="Intense Reference" w:uiPriority="32" w:qFormat="1"/>
-    <w:lsdException w:name="Book Title" w:uiPriority="33" w:qFormat="1"/>
-    <w:lsdException w:name="Bibliography" w:semiHidden="1" w:uiPriority="37" w:unhideWhenUsed="1"/>
-    <w:lsdException w:name="TOC Heading" w:semiHidden="1" w:uiPriority="39" w:unhideWhenUsed="1" w:qFormat="1"/>
-    <w:lsdException w:name="Plain Table 1" w:uiPriority="41"/>
-    <w:lsdException w:name="Plain Table 2" w:uiPriority="42"/>
-    <w:lsdException w:name="Plain Table 3" w:uiPriority="43"/>
-    <w:lsdException w:name="Plain Table 4" w:uiPriority="44"/>
-    <w:lsdException w:name="Plain Table 5" w:uiPriority="45"/>
-    <w:lsdException w:name="Grid Table Light" w:uiPriority="40"/>
-    <w:lsdException w:name="Grid Table 1 Light" w:uiPriority="46"/>
-    <w:lsdException w:name="Grid Table 2" w:uiPriority="47"/>
-    <w:lsdException w:name="Grid Table 3" w:uiPriority="48"/>
-    <w:lsdException w:name="Grid Table 4" w:uiPriority="49"/>
-    <w:lsdException w:name="Grid Table 5 Dark" w:uiPriority="50"/>
-    <w:lsdException w:name="Grid Table 6 Colorful" w:uiPriority="51"/>
-    <w:lsdException w:name="Grid Table 7 Colorful" w:uiPriority="52"/>
-    <w:lsdException w:name="Grid Table 1 Light Accent 1" w:uiPriority="46"/>
-    <w:lsdException w:name="Grid Table 2 Accent 1" w:uiPriority="47"/>
-    <w:lsdException w:name="Grid Table 3 Accent 1" w:uiPriority="48"/>
-    <w:lsdException w:name="Grid Table 4 Accent 1" w:uiPriority="49"/>
-    <w:lsdException w:name="Grid Table 5 Dark Accent 1" w:uiPriority="50"/>
-    <w:lsdException w:name="Grid Table 6 Colorful Accent 1" w:uiPriority="51"/>
-    <w:lsdException w:name="Grid Table 7 Colorful Accent 1" w:uiPriority="52"/>
-    <w:lsdException w:name="Grid Table 1 Light Accent 2" w:uiPriority="46"/>
-    <w:lsdException w:name="Grid Table 2 Accent 2" w:uiPriority="47"/>
-    <w:lsdException w:name="Grid Table 3 Accent 2" w:uiPriority="48"/>
-    <w:lsdException w:name="Grid Table 4 Accent 2" w:uiPriority="49"/>
-    <w:lsdException w:name="Grid Table 5 Dark Accent 2" w:uiPriority="50"/>
-    <w:lsdException w:name="Grid Table 6 Colorful Accent 2" w:uiPriority="51"/>
-    <w:lsdException w:name="Grid Table 7 Colorful Accent 2" w:uiPriority="52"/>
-    <w:lsdException w:name="Grid Table 1 Light Accent 3" w:uiPriority="46"/>
-    <w:lsdException w:name="Grid Table 2 Accent 3" w:uiPriority="47"/>
-    <w:lsdException w:name="Grid Table 3 Accent 3" w:uiPriority="48"/>
-    <w:lsdException w:name="Grid Table 4 Accent 3" w:uiPriority="49"/>
-    <w:lsdException w:name="Grid Table 5 Dark Accent 3" w:uiPriority="50"/>
-    <w:lsdException w:name="Grid Table 6 Colorful Accent 3" w:uiPriority="51"/>
-    <w:lsdException w:name="Grid Table 7 Colorful Accent 3" w:uiPriority="52"/>
-    <w:lsdException w:name="Grid Table 1 Light Accent 4" w:uiPriority="46"/>
-    <w:lsdException w:name="Grid Table 2 Accent 4" w:uiPriority="47"/>
-    <w:lsdException w:name="Grid Table 3 Accent 4" w:uiPriority="48"/>
-    <w:lsdException w:name="Grid Table 4 Accent 4" w:uiPriority="49"/>
-    <w:lsdException w:name="Grid Table 5 Dark Accent 4" w:uiPriority="50"/>
-    <w:lsdException w:name="Grid Table 6 Colorful Accent 4" w:uiPriority="51"/>
-    <w:lsdException w:name="Grid Table 7 Colorful Accent 4" w:uiPriority="52"/>
-    <w:lsdException w:name="Grid Table 1 Light Accent 5" w:uiPriority="46"/>
-    <w:lsdException w:name="Grid Table 2 Accent 5" w:uiPriority="47"/>
-    <w:lsdException w:name="Grid Table 3 Accent 5" w:uiPriority="48"/>
-    <w:lsdException w:name="Grid Table 4 Accent 5" w:uiPriority="49"/>
-    <w:lsdException w:name="Grid Table 5 Dark Accent 5" w:uiPriority="50"/>
-    <w:lsdException w:name="Grid Table 6 Colorful Accent 5" w:uiPriority="51"/>
-    <w:lsdException w:name="Grid Table 7 Colorful Accent 5" w:uiPriority="52"/>
-    <w:lsdException w:name="Grid Table 1 Light Accent 6" w:uiPriority="46"/>
-    <w:lsdException w:name="Grid Table 2 Accent 6" w:uiPriority="47"/>
-    <w:lsdException w:name="Grid Table 3 Accent 6" w:uiPriority="48"/>
-    <w:lsdException w:name="Grid Table 4 Accent 6" w:uiPriority="49"/>
-    <w:lsdException w:name="Grid Table 5 Dark Accent 6" w:uiPriority="50"/>
-    <w:lsdException w:name="Grid Table 6 Colorful Accent 6" w:uiPriority="51"/>
-    <w:lsdException w:name="Grid Table 7 Colorful Accent 6" w:uiPriority="52"/>
-    <w:lsdException w:name="List Table 1 Light" w:uiPriority="46"/>
-    <w:lsdException w:name="List Table 2" w:uiPriority="47"/>
-    <w:lsdException w:name="List Table 3" w:uiPriority="48"/>
-    <w:lsdException w:name="List Table 4" w:uiPriority="49"/>
-    <w:lsdException w:name="List Table 5 Dark" w:uiPriority="50"/>
-    <w:lsdException w:name="List Table 6 Colorful" w:uiPriority="51"/>
-    <w:lsdException w:name="List Table 7 Colorful" w:uiPriority="52"/>
-    <w:lsdException w:name="List Table 1 Light Accent 1" w:uiPriority="46"/>
-    <w:lsdException w:name="List Table 2 Accent 1" w:uiPriority="47"/>
-    <w:lsdException w:name="List Table 3 Accent 1" w:uiPriority="48"/>
-    <w:lsdException w:name="List Table 4 Accent 1" w:uiPriority="49"/>
-    <w:lsdException w:name="List Table 5 Dark Accent 1" w:uiPriority="50"/>
-    <w:lsdException w:name="List Table 6 Colorful Accent 1" w:uiPriority="51"/>
-    <w:lsdException w:name="List Table 7 Colorful Accent 1" w:uiPriority="52"/>
-    <w:lsdException w:name="List Table 1 Light Accent 2" w:uiPriority="46"/>
-    <w:lsdException w:name="List Table 2 Accent 2" w:uiPriority="47"/>
-    <w:lsdException w:name="List Table 3 Accent 2" w:uiPriority="48"/>
-    <w:lsdException w:name="List Table 4 Accent 2" w:uiPriority="49"/>
-    <w:lsdException w:name="List Table 5 Dark Accent 2" w:uiPriority="50"/>
-    <w:lsdException w:name="List Table 6 Colorful Accent 2" w:uiPriority="51"/>
-    <w:lsdException w:name="List Table 7 Colorful Accent 2" w:uiPriority="52"/>
-    <w:lsdException w:name="List Table 1 Light Accent 3" w:uiPriority="46"/>
-    <w:lsdException w:name="List Table 2 Accent 3" w:uiPriority="47"/>
-    <w:lsdException w:name="List Table 3 Accent 3" w:uiPriority="48"/>
-    <w:lsdException w:name="List Table 4 Accent 3" w:uiPriority="49"/>
-    <w:lsdException w:name="List Table 5 Dark Accent 3" w:uiPriority="50"/>
-    <w:lsdException w:name="List Table 6 Colorful Accent 3" w:uiPriority="51"/>
-    <w:lsdException w:name="List Table 7 Colorful Accent 3" w:uiPriority="52"/>
-    <w:lsdException w:name="List Table 1 Light Accent 4" w:uiPriority="46"/>
-    <w:lsdException w:name="List Table 2 Accent 4" w:uiPriority="47"/>
-    <w:lsdException w:name="List Table 3 Accent 4" w:uiPriority="48"/>
-    <w:lsdException w:name="List Table 4 Accent 4" w:uiPriority="49"/>
-    <w:lsdException w:name="List Table 5 Dark Accent 4" w:uiPriority="50"/>
-    <w:lsdException w:name="List Table 6 Colorful Accent 4" w:uiPriority="51"/>
-    <w:lsdException w:name="List Table 7 Colorful Accent 4" w:uiPriority="52"/>
-    <w:lsdException w:name="List Table 1 Light Accent 5" w:uiPriority="46"/>
-    <w:lsdException w:name="List Table 2 Accent 5" w:uiPriority="47"/>
-    <w:lsdException w:name="List Table 3 Accent 5" w:uiPriority="48"/>
-    <w:lsdException w:name="List Table 4 Accent 5" w:uiPriority="49"/>
-    <w:lsdException w:name="List Table 5 Dark Accent 5" w:uiPriority="50"/>
-    <w:lsdException w:name="List Table 6 Colorful Accent 5" w:uiPriority="51"/>
-    <w:lsdException w:name="List Table 7 Colorful Accent 5" w:uiPriority="52"/>
-    <w:lsdException w:name="List Table 1 Light Accent 6" w:uiPriority="46"/>
-    <w:lsdException w:name="List Table 2 Accent 6" w:uiPriority="47"/>
-    <w:lsdException w:name="List Table 3 Accent 6" w:uiPriority="48"/>
-    <w:lsdException w:name="List Table 4 Accent 6" w:uiPriority="49"/>
-    <w:lsdException w:name="List Table 5 Dark Accent 6" w:uiPriority="50"/>
-    <w:lsdException w:name="List Table 6 Colorful Accent 6" w:uiPriority="51"/>
-    <w:lsdException w:name="List Table 7 Colorful Accent 6" w:uiPriority="52"/>
+  <w:latentStyles w:defLockedState="0" w:defUIPriority="99" w:defSemiHidden="1" w:defUnhideWhenUsed="1" w:defQFormat="0" w:count="267">
+    <w:lsdException w:name="Normal" w:semiHidden="0" w:uiPriority="0" w:unhideWhenUsed="0" w:qFormat="1"/>
+    <w:lsdException w:name="heading 1" w:semiHidden="0" w:uiPriority="9" w:unhideWhenUsed="0" w:qFormat="1"/>
+    <w:lsdException w:name="heading 2" w:uiPriority="9" w:qFormat="1"/>
+    <w:lsdException w:name="heading 3" w:uiPriority="9" w:qFormat="1"/>
+    <w:lsdException w:name="heading 4" w:uiPriority="9" w:qFormat="1"/>
+    <w:lsdException w:name="heading 5" w:uiPriority="9" w:qFormat="1"/>
+    <w:lsdException w:name="heading 6" w:uiPriority="9" w:qFormat="1"/>
+    <w:lsdException w:name="heading 7" w:uiPriority="9" w:qFormat="1"/>
+    <w:lsdException w:name="heading 8" w:uiPriority="9" w:qFormat="1"/>
+    <w:lsdException w:name="heading 9" w:uiPriority="9" w:qFormat="1"/>
+    <w:lsdException w:name="toc 1" w:uiPriority="39"/>
+    <w:lsdException w:name="toc 2" w:uiPriority="39"/>
+    <w:lsdException w:name="toc 3" w:uiPriority="39"/>
+    <w:lsdException w:name="toc 4" w:uiPriority="39"/>
+    <w:lsdException w:name="toc 5" w:uiPriority="39"/>
+    <w:lsdException w:name="toc 6" w:uiPriority="39"/>
+    <w:lsdException w:name="toc 7" w:uiPriority="39"/>
+    <w:lsdException w:name="toc 8" w:uiPriority="39"/>
+    <w:lsdException w:name="toc 9" w:uiPriority="39"/>
+    <w:lsdException w:name="caption" w:uiPriority="35" w:qFormat="1"/>
+    <w:lsdException w:name="Title" w:semiHidden="0" w:uiPriority="10" w:unhideWhenUsed="0" w:qFormat="1"/>
+    <w:lsdException w:name="Default Paragraph Font" w:uiPriority="1"/>
+    <w:lsdException w:name="Subtitle" w:semiHidden="0" w:uiPriority="11" w:unhideWhenUsed="0" w:qFormat="1"/>
+    <w:lsdException w:name="Strong" w:semiHidden="0" w:uiPriority="22" w:unhideWhenUsed="0" w:qFormat="1"/>
+    <w:lsdException w:name="Emphasis" w:semiHidden="0" w:uiPriority="20" w:unhideWhenUsed="0" w:qFormat="1"/>
+    <w:lsdException w:name="Table Grid" w:semiHidden="0" w:uiPriority="39" w:unhideWhenUsed="0"/>
+    <w:lsdException w:name="Placeholder Text" w:unhideWhenUsed="0"/>
+    <w:lsdException w:name="No Spacing" w:semiHidden="0" w:uiPriority="1" w:unhideWhenUsed="0" w:qFormat="1"/>
+    <w:lsdException w:name="Light Shading" w:semiHidden="0" w:uiPriority="60" w:unhideWhenUsed="0"/>
+    <w:lsdException w:name="Light List" w:semiHidden="0" w:uiPriority="61" w:unhideWhenUsed="0"/>
+    <w:lsdException w:name="Light Grid" w:semiHidden="0" w:uiPriority="62" w:unhideWhenUsed="0"/>
+    <w:lsdException w:name="Medium Shading 1" w:semiHidden="0" w:uiPriority="63" w:unhideWhenUsed="0"/>
+    <w:lsdException w:name="Medium Shading 2" w:semiHidden="0" w:uiPriority="64" w:unhideWhenUsed="0"/>
+    <w:lsdException w:name="Medium List 1" w:semiHidden="0" w:uiPriority="65" w:unhideWhenUsed="0"/>
+    <w:lsdException w:name="Medium List 2" w:semiHidden="0" w:uiPriority="66" w:unhideWhenUsed="0"/>
+    <w:lsdException w:name="Medium Grid 1" w:semiHidden="0" w:uiPriority="67" w:unhideWhenUsed="0"/>
+    <w:lsdException w:name="Medium Grid 2" w:semiHidden="0" w:uiPriority="68" w:unhideWhenUsed="0"/>
+    <w:lsdException w:name="Medium Grid 3" w:semiHidden="0" w:uiPriority="69" w:unhideWhenUsed="0"/>
+    <w:lsdException w:name="Dark List" w:semiHidden="0" w:uiPriority="70" w:unhideWhenUsed="0"/>
+    <w:lsdException w:name="Colorful Shading" w:semiHidden="0" w:uiPriority="71" w:unhideWhenUsed="0"/>
+    <w:lsdException w:name="Colorful List" w:semiHidden="0" w:uiPriority="72" w:unhideWhenUsed="0"/>
+    <w:lsdException w:name="Colorful Grid" w:semiHidden="0" w:uiPriority="73" w:unhideWhenUsed="0"/>
+    <w:lsdException w:name="Light Shading Accent 1" w:semiHidden="0" w:uiPriority="60" w:unhideWhenUsed="0"/>
+    <w:lsdException w:name="Light List Accent 1" w:semiHidden="0" w:uiPriority="61" w:unhideWhenUsed="0"/>
+    <w:lsdException w:name="Light Grid Accent 1" w:semiHidden="0" w:uiPriority="62" w:unhideWhenUsed="0"/>
+    <w:lsdException w:name="Medium Shading 1 Accent 1" w:semiHidden="0" w:uiPriority="63" w:unhideWhenUsed="0"/>
+    <w:lsdException w:name="Medium Shading 2 Accent 1" w:semiHidden="0" w:uiPriority="64" w:unhideWhenUsed="0"/>
+    <w:lsdException w:name="Medium List 1 Accent 1" w:semiHidden="0" w:uiPriority="65" w:unhideWhenUsed="0"/>
+    <w:lsdException w:name="Revision" w:unhideWhenUsed="0"/>
+    <w:lsdException w:name="List Paragraph" w:semiHidden="0" w:uiPriority="34" w:unhideWhenUsed="0" w:qFormat="1"/>
+    <w:lsdException w:name="Quote" w:semiHidden="0" w:uiPriority="29" w:unhideWhenUsed="0" w:qFormat="1"/>
+    <w:lsdException w:name="Intense Quote" w:semiHidden="0" w:uiPriority="30" w:unhideWhenUsed="0" w:qFormat="1"/>
+    <w:lsdException w:name="Medium List 2 Accent 1" w:semiHidden="0" w:uiPriority="66" w:unhideWhenUsed="0"/>
+    <w:lsdException w:name="Medium Grid 1 Accent 1" w:semiHidden="0" w:uiPriority="67" w:unhideWhenUsed="0"/>
+    <w:lsdException w:name="Medium Grid 2 Accent 1" w:semiHidden="0" w:uiPriority="68" w:unhideWhenUsed="0"/>
+    <w:lsdException w:name="Medium Grid 3 Accent 1" w:semiHidden="0" w:uiPriority="69" w:unhideWhenUsed="0"/>
+    <w:lsdException w:name="Dark List Accent 1" w:semiHidden="0" w:uiPriority="70" w:unhideWhenUsed="0"/>
+    <w:lsdException w:name="Colorful Shading Accent 1" w:semiHidden="0" w:uiPriority="71" w:unhideWhenUsed="0"/>
+    <w:lsdException w:name="Colorful List Accent 1" w:semiHidden="0" w:uiPriority="72" w:unhideWhenUsed="0"/>
+    <w:lsdException w:name="Colorful Grid Accent 1" w:semiHidden="0" w:uiPriority="73" w:unhideWhenUsed="0"/>
+    <w:lsdException w:name="Light Shading Accent 2" w:semiHidden="0" w:uiPriority="60" w:unhideWhenUsed="0"/>
+    <w:lsdException w:name="Light List Accent 2" w:semiHidden="0" w:uiPriority="61" w:unhideWhenUsed="0"/>
+    <w:lsdException w:name="Light Grid Accent 2" w:semiHidden="0" w:uiPriority="62" w:unhideWhenUsed="0"/>
+    <w:lsdException w:name="Medium Shading 1 Accent 2" w:semiHidden="0" w:uiPriority="63" w:unhideWhenUsed="0"/>
+    <w:lsdException w:name="Medium Shading 2 Accent 2" w:semiHidden="0" w:uiPriority="64" w:unhideWhenUsed="0"/>
+    <w:lsdException w:name="Medium List 1 Accent 2" w:semiHidden="0" w:uiPriority="65" w:unhideWhenUsed="0"/>
+    <w:lsdException w:name="Medium List 2 Accent 2" w:semiHidden="0" w:uiPriority="66" w:unhideWhenUsed="0"/>
+    <w:lsdException w:name="Medium Grid 1 Accent 2" w:semiHidden="0" w:uiPriority="67" w:unhideWhenUsed="0"/>
+    <w:lsdException w:name="Medium Grid 2 Accent 2" w:semiHidden="0" w:uiPriority="68" w:unhideWhenUsed="0"/>
+    <w:lsdException w:name="Medium Grid 3 Accent 2" w:semiHidden="0" w:uiPriority="69" w:unhideWhenUsed="0"/>
+    <w:lsdException w:name="Dark List Accent 2" w:semiHidden="0" w:uiPriority="70" w:unhideWhenUsed="0"/>
+    <w:lsdException w:name="Colorful Shading Accent 2" w:semiHidden="0" w:uiPriority="71" w:unhideWhenUsed="0"/>
+    <w:lsdException w:name="Colorful List Accent 2" w:semiHidden="0" w:uiPriority="72" w:unhideWhenUsed="0"/>
+    <w:lsdException w:name="Colorful Grid Accent 2" w:semiHidden="0" w:uiPriority="73" w:unhideWhenUsed="0"/>
+    <w:lsdException w:name="Light Shading Accent 3" w:semiHidden="0" w:uiPriority="60" w:unhideWhenUsed="0"/>
+    <w:lsdException w:name="Light List Accent 3" w:semiHidden="0" w:uiPriority="61" w:unhideWhenUsed="0"/>
+    <w:lsdException w:name="Light Grid Accent 3" w:semiHidden="0" w:uiPriority="62" w:unhideWhenUsed="0"/>
+    <w:lsdException w:name="Medium Shading 1 Accent 3" w:semiHidden="0" w:uiPriority="63" w:unhideWhenUsed="0"/>
+    <w:lsdException w:name="Medium Shading 2 Accent 3" w:semiHidden="0" w:uiPriority="64" w:unhideWhenUsed="0"/>
+    <w:lsdException w:name="Medium List 1 Accent 3" w:semiHidden="0" w:uiPriority="65" w:unhideWhenUsed="0"/>
+    <w:lsdException w:name="Medium List 2 Accent 3" w:semiHidden="0" w:uiPriority="66" w:unhideWhenUsed="0"/>
+    <w:lsdException w:name="Medium Grid 1 Accent 3" w:semiHidden="0" w:uiPriority="67" w:unhideWhenUsed="0"/>
+    <w:lsdException w:name="Medium Grid 2 Accent 3" w:semiHidden="0" w:uiPriority="68" w:unhideWhenUsed="0"/>
+    <w:lsdException w:name="Medium Grid 3 Accent 3" w:semiHidden="0" w:uiPriority="69" w:unhideWhenUsed="0"/>
+    <w:lsdException w:name="Dark List Accent 3" w:semiHidden="0" w:uiPriority="70" w:unhideWhenUsed="0"/>
+    <w:lsdException w:name="Colorful Shading Accent 3" w:semiHidden="0" w:uiPriority="71" w:unhideWhenUsed="0"/>
+    <w:lsdException w:name="Colorful List Accent 3" w:semiHidden="0" w:uiPriority="72" w:unhideWhenUsed="0"/>
+    <w:lsdException w:name="Colorful Grid Accent 3" w:semiHidden="0" w:uiPriority="73" w:unhideWhenUsed="0"/>
+    <w:lsdException w:name="Light Shading Accent 4" w:semiHidden="0" w:uiPriority="60" w:unhideWhenUsed="0"/>
+    <w:lsdException w:name="Light List Accent 4" w:semiHidden="0" w:uiPriority="61" w:unhideWhenUsed="0"/>
+    <w:lsdException w:name="Light Grid Accent 4" w:semiHidden="0" w:uiPriority="62" w:unhideWhenUsed="0"/>
+    <w:lsdException w:name="Medium Shading 1 Accent 4" w:semiHidden="0" w:uiPriority="63" w:unhideWhenUsed="0"/>
+    <w:lsdException w:name="Medium Shading 2 Accent 4" w:semiHidden="0" w:uiPriority="64" w:unhideWhenUsed="0"/>
+    <w:lsdException w:name="Medium List 1 Accent 4" w:semiHidden="0" w:uiPriority="65" w:unhideWhenUsed="0"/>
+    <w:lsdException w:name="Medium List 2 Accent 4" w:semiHidden="0" w:uiPriority="66" w:unhideWhenUsed="0"/>
+    <w:lsdException w:name="Medium Grid 1 Accent 4" w:semiHidden="0" w:uiPriority="67" w:unhideWhenUsed="0"/>
+    <w:lsdException w:name="Medium Grid 2 Accent 4" w:semiHidden="0" w:uiPriority="68" w:unhideWhenUsed="0"/>
+    <w:lsdException w:name="Medium Grid 3 Accent 4" w:semiHidden="0" w:uiPriority="69" w:unhideWhenUsed="0"/>
+    <w:lsdException w:name="Dark List Accent 4" w:semiHidden="0" w:uiPriority="70" w:unhideWhenUsed="0"/>
+    <w:lsdException w:name="Colorful Shading Accent 4" w:semiHidden="0" w:uiPriority="71" w:unhideWhenUsed="0"/>
+    <w:lsdException w:name="Colorful List Accent 4" w:semiHidden="0" w:uiPriority="72" w:unhideWhenUsed="0"/>
+    <w:lsdException w:name="Colorful Grid Accent 4" w:semiHidden="0" w:uiPriority="73" w:unhideWhenUsed="0"/>
+    <w:lsdException w:name="Light Shading Accent 5" w:semiHidden="0" w:uiPriority="60" w:unhideWhenUsed="0"/>
+    <w:lsdException w:name="Light List Accent 5" w:semiHidden="0" w:uiPriority="61" w:unhideWhenUsed="0"/>
+    <w:lsdException w:name="Light Grid Accent 5" w:semiHidden="0" w:uiPriority="62" w:unhideWhenUsed="0"/>
+    <w:lsdException w:name="Medium Shading 1 Accent 5" w:semiHidden="0" w:uiPriority="63" w:unhideWhenUsed="0"/>
+    <w:lsdException w:name="Medium Shading 2 Accent 5" w:semiHidden="0" w:uiPriority="64" w:unhideWhenUsed="0"/>
+    <w:lsdException w:name="Medium List 1 Accent 5" w:semiHidden="0" w:uiPriority="65" w:unhideWhenUsed="0"/>
+    <w:lsdException w:name="Medium List 2 Accent 5" w:semiHidden="0" w:uiPriority="66" w:unhideWhenUsed="0"/>
+    <w:lsdException w:name="Medium Grid 1 Accent 5" w:semiHidden="0" w:uiPriority="67" w:unhideWhenUsed="0"/>
+    <w:lsdException w:name="Medium Grid 2 Accent 5" w:semiHidden="0" w:uiPriority="68" w:unhideWhenUsed="0"/>
+    <w:lsdException w:name="Medium Grid 3 Accent 5" w:semiHidden="0" w:uiPriority="69" w:unhideWhenUsed="0"/>
+    <w:lsdException w:name="Dark List Accent 5" w:semiHidden="0" w:uiPriority="70" w:unhideWhenUsed="0"/>
+    <w:lsdException w:name="Colorful Shading Accent 5" w:semiHidden="0" w:uiPriority="71" w:unhideWhenUsed="0"/>
+    <w:lsdException w:name="Colorful List Accent 5" w:semiHidden="0" w:uiPriority="72" w:unhideWhenUsed="0"/>
+    <w:lsdException w:name="Colorful Grid Accent 5" w:semiHidden="0" w:uiPriority="73" w:unhideWhenUsed="0"/>
+    <w:lsdException w:name="Light Shading Accent 6" w:semiHidden="0" w:uiPriority="60" w:unhideWhenUsed="0"/>
+    <w:lsdException w:name="Light List Accent 6" w:semiHidden="0" w:uiPriority="61" w:unhideWhenUsed="0"/>
+    <w:lsdException w:name="Light Grid Accent 6" w:semiHidden="0" w:uiPriority="62" w:unhideWhenUsed="0"/>
+    <w:lsdException w:name="Medium Shading 1 Accent 6" w:semiHidden="0" w:uiPriority="63" w:unhideWhenUsed="0"/>
+    <w:lsdException w:name="Medium Shading 2 Accent 6" w:semiHidden="0" w:uiPriority="64" w:unhideWhenUsed="0"/>
+    <w:lsdException w:name="Medium List 1 Accent 6" w:semiHidden="0" w:uiPriority="65" w:unhideWhenUsed="0"/>
+    <w:lsdException w:name="Medium List 2 Accent 6" w:semiHidden="0" w:uiPriority="66" w:unhideWhenUsed="0"/>
+    <w:lsdException w:name="Medium Grid 1 Accent 6" w:semiHidden="0" w:uiPriority="67" w:unhideWhenUsed="0"/>
+    <w:lsdException w:name="Medium Grid 2 Accent 6" w:semiHidden="0" w:uiPriority="68" w:unhideWhenUsed="0"/>
+    <w:lsdException w:name="Medium Grid 3 Accent 6" w:semiHidden="0" w:uiPriority="69" w:unhideWhenUsed="0"/>
+    <w:lsdException w:name="Dark List Accent 6" w:semiHidden="0" w:uiPriority="70" w:unhideWhenUsed="0"/>
+    <w:lsdException w:name="Colorful Shading Accent 6" w:semiHidden="0" w:uiPriority="71" w:unhideWhenUsed="0"/>
+    <w:lsdException w:name="Colorful List Accent 6" w:semiHidden="0" w:uiPriority="72" w:unhideWhenUsed="0"/>
+    <w:lsdException w:name="Colorful Grid Accent 6" w:semiHidden="0" w:uiPriority="73" w:unhideWhenUsed="0"/>
+    <w:lsdException w:name="Subtle Emphasis" w:semiHidden="0" w:uiPriority="19" w:unhideWhenUsed="0" w:qFormat="1"/>
+    <w:lsdException w:name="Intense Emphasis" w:semiHidden="0" w:uiPriority="21" w:unhideWhenUsed="0" w:qFormat="1"/>
+    <w:lsdException w:name="Subtle Reference" w:semiHidden="0" w:uiPriority="31" w:unhideWhenUsed="0" w:qFormat="1"/>
+    <w:lsdException w:name="Intense Reference" w:semiHidden="0" w:uiPriority="32" w:unhideWhenUsed="0" w:qFormat="1"/>
+    <w:lsdException w:name="Book Title" w:semiHidden="0" w:uiPriority="33" w:unhideWhenUsed="0" w:qFormat="1"/>
+    <w:lsdException w:name="Bibliography" w:uiPriority="37"/>
+    <w:lsdException w:name="TOC Heading" w:uiPriority="39" w:qFormat="1"/>
   </w:latentStyles>
   <w:style w:type="paragraph" w:default="1" w:styleId="Normal">
     <w:name w:val="Normal"/>
@@ -734,7 +583,6 @@
     <w:next w:val="Normal"/>
     <w:link w:val="Heading2Char"/>
     <w:uiPriority w:val="9"/>
-    <w:semiHidden/>
     <w:unhideWhenUsed/>
     <w:qFormat/>
     <w:pPr>
@@ -1045,7 +893,6 @@
     <w:basedOn w:val="DefaultParagraphFont"/>
     <w:link w:val="Heading2"/>
     <w:uiPriority w:val="9"/>
-    <w:semiHidden/>
     <w:rPr>
       <w:rFonts w:asciiTheme="majorHAnsi" w:eastAsiaTheme="majorEastAsia" w:hAnsiTheme="majorHAnsi" w:cstheme="majorBidi"/>
       <w:b/>
@@ -1337,6 +1184,866 @@
       <w:ind w:left="720"/>
       <w:contextualSpacing/>
     </w:pPr>
+  </w:style>
+  <w:style w:type="paragraph" w:styleId="BalloonText">
+    <w:name w:val="Balloon Text"/>
+    <w:basedOn w:val="Normal"/>
+    <w:link w:val="BalloonTextChar"/>
+    <w:uiPriority w:val="99"/>
+    <w:semiHidden/>
+    <w:unhideWhenUsed/>
+    <w:rsid w:val="00D2110E"/>
+    <w:pPr>
+      <w:spacing w:after="0" w:line="240" w:lineRule="auto"/>
+    </w:pPr>
+    <w:rPr>
+      <w:rFonts w:ascii="Tahoma" w:hAnsi="Tahoma" w:cs="Tahoma"/>
+      <w:sz w:val="16"/>
+      <w:szCs w:val="16"/>
+    </w:rPr>
+  </w:style>
+  <w:style w:type="character" w:customStyle="1" w:styleId="BalloonTextChar">
+    <w:name w:val="Balloon Text Char"/>
+    <w:basedOn w:val="DefaultParagraphFont"/>
+    <w:link w:val="BalloonText"/>
+    <w:uiPriority w:val="99"/>
+    <w:semiHidden/>
+    <w:rsid w:val="00D2110E"/>
+    <w:rPr>
+      <w:rFonts w:ascii="Tahoma" w:hAnsi="Tahoma" w:cs="Tahoma"/>
+      <w:sz w:val="16"/>
+      <w:szCs w:val="16"/>
+    </w:rPr>
+  </w:style>
+</w:styles>
+</file>
+
+<file path=word/stylesWithEffects.xml><?xml version="1.0" encoding="utf-8"?>
+<w:styles xmlns:wpc="http://schemas.microsoft.com/office/word/2010/wordprocessingCanvas" xmlns:mc="http://schemas.openxmlformats.org/markup-compatibility/2006" xmlns:o="urn:schemas-microsoft-com:office:office" xmlns:r="http://schemas.openxmlformats.org/officeDocument/2006/relationships" xmlns:m="http://schemas.openxmlformats.org/officeDocument/2006/math" xmlns:v="urn:schemas-microsoft-com:vml" xmlns:wp14="http://schemas.microsoft.com/office/word/2010/wordprocessingDrawing" xmlns:wp="http://schemas.openxmlformats.org/drawingml/2006/wordprocessingDrawing" xmlns:w10="urn:schemas-microsoft-com:office:word" xmlns:w="http://schemas.openxmlformats.org/wordprocessingml/2006/main" xmlns:w14="http://schemas.microsoft.com/office/word/2010/wordml" xmlns:wpg="http://schemas.microsoft.com/office/word/2010/wordprocessingGroup" xmlns:wpi="http://schemas.microsoft.com/office/word/2010/wordprocessingInk" xmlns:wne="http://schemas.microsoft.com/office/word/2006/wordml" xmlns:wps="http://schemas.microsoft.com/office/word/2010/wordprocessingShape" mc:Ignorable="w14 wp14">
+  <w:docDefaults>
+    <w:rPrDefault>
+      <w:rPr>
+        <w:rFonts w:asciiTheme="minorHAnsi" w:eastAsiaTheme="minorEastAsia" w:hAnsiTheme="minorHAnsi" w:cstheme="minorBidi"/>
+        <w:sz w:val="22"/>
+        <w:szCs w:val="22"/>
+        <w:lang w:val="en-US" w:eastAsia="ja-JP" w:bidi="ar-SA"/>
+      </w:rPr>
+    </w:rPrDefault>
+    <w:pPrDefault>
+      <w:pPr>
+        <w:spacing w:after="160" w:line="259" w:lineRule="auto"/>
+      </w:pPr>
+    </w:pPrDefault>
+  </w:docDefaults>
+  <w:latentStyles w:defLockedState="0" w:defUIPriority="99" w:defSemiHidden="1" w:defUnhideWhenUsed="1" w:defQFormat="0" w:count="267">
+    <w:lsdException w:name="Normal" w:semiHidden="0" w:uiPriority="0" w:unhideWhenUsed="0" w:qFormat="1"/>
+    <w:lsdException w:name="heading 1" w:semiHidden="0" w:uiPriority="9" w:unhideWhenUsed="0" w:qFormat="1"/>
+    <w:lsdException w:name="heading 2" w:uiPriority="9" w:qFormat="1"/>
+    <w:lsdException w:name="heading 3" w:uiPriority="9" w:qFormat="1"/>
+    <w:lsdException w:name="heading 4" w:uiPriority="9" w:qFormat="1"/>
+    <w:lsdException w:name="heading 5" w:uiPriority="9" w:qFormat="1"/>
+    <w:lsdException w:name="heading 6" w:uiPriority="9" w:qFormat="1"/>
+    <w:lsdException w:name="heading 7" w:uiPriority="9" w:qFormat="1"/>
+    <w:lsdException w:name="heading 8" w:uiPriority="9" w:qFormat="1"/>
+    <w:lsdException w:name="heading 9" w:uiPriority="9" w:qFormat="1"/>
+    <w:lsdException w:name="toc 1" w:uiPriority="39"/>
+    <w:lsdException w:name="toc 2" w:uiPriority="39"/>
+    <w:lsdException w:name="toc 3" w:uiPriority="39"/>
+    <w:lsdException w:name="toc 4" w:uiPriority="39"/>
+    <w:lsdException w:name="toc 5" w:uiPriority="39"/>
+    <w:lsdException w:name="toc 6" w:uiPriority="39"/>
+    <w:lsdException w:name="toc 7" w:uiPriority="39"/>
+    <w:lsdException w:name="toc 8" w:uiPriority="39"/>
+    <w:lsdException w:name="toc 9" w:uiPriority="39"/>
+    <w:lsdException w:name="caption" w:uiPriority="35" w:qFormat="1"/>
+    <w:lsdException w:name="Title" w:semiHidden="0" w:uiPriority="10" w:unhideWhenUsed="0" w:qFormat="1"/>
+    <w:lsdException w:name="Default Paragraph Font" w:uiPriority="1"/>
+    <w:lsdException w:name="Subtitle" w:semiHidden="0" w:uiPriority="11" w:unhideWhenUsed="0" w:qFormat="1"/>
+    <w:lsdException w:name="Strong" w:semiHidden="0" w:uiPriority="22" w:unhideWhenUsed="0" w:qFormat="1"/>
+    <w:lsdException w:name="Emphasis" w:semiHidden="0" w:uiPriority="20" w:unhideWhenUsed="0" w:qFormat="1"/>
+    <w:lsdException w:name="Table Grid" w:semiHidden="0" w:uiPriority="39" w:unhideWhenUsed="0"/>
+    <w:lsdException w:name="Placeholder Text" w:unhideWhenUsed="0"/>
+    <w:lsdException w:name="No Spacing" w:semiHidden="0" w:uiPriority="1" w:unhideWhenUsed="0" w:qFormat="1"/>
+    <w:lsdException w:name="Light Shading" w:semiHidden="0" w:uiPriority="60" w:unhideWhenUsed="0"/>
+    <w:lsdException w:name="Light List" w:semiHidden="0" w:uiPriority="61" w:unhideWhenUsed="0"/>
+    <w:lsdException w:name="Light Grid" w:semiHidden="0" w:uiPriority="62" w:unhideWhenUsed="0"/>
+    <w:lsdException w:name="Medium Shading 1" w:semiHidden="0" w:uiPriority="63" w:unhideWhenUsed="0"/>
+    <w:lsdException w:name="Medium Shading 2" w:semiHidden="0" w:uiPriority="64" w:unhideWhenUsed="0"/>
+    <w:lsdException w:name="Medium List 1" w:semiHidden="0" w:uiPriority="65" w:unhideWhenUsed="0"/>
+    <w:lsdException w:name="Medium List 2" w:semiHidden="0" w:uiPriority="66" w:unhideWhenUsed="0"/>
+    <w:lsdException w:name="Medium Grid 1" w:semiHidden="0" w:uiPriority="67" w:unhideWhenUsed="0"/>
+    <w:lsdException w:name="Medium Grid 2" w:semiHidden="0" w:uiPriority="68" w:unhideWhenUsed="0"/>
+    <w:lsdException w:name="Medium Grid 3" w:semiHidden="0" w:uiPriority="69" w:unhideWhenUsed="0"/>
+    <w:lsdException w:name="Dark List" w:semiHidden="0" w:uiPriority="70" w:unhideWhenUsed="0"/>
+    <w:lsdException w:name="Colorful Shading" w:semiHidden="0" w:uiPriority="71" w:unhideWhenUsed="0"/>
+    <w:lsdException w:name="Colorful List" w:semiHidden="0" w:uiPriority="72" w:unhideWhenUsed="0"/>
+    <w:lsdException w:name="Colorful Grid" w:semiHidden="0" w:uiPriority="73" w:unhideWhenUsed="0"/>
+    <w:lsdException w:name="Light Shading Accent 1" w:semiHidden="0" w:uiPriority="60" w:unhideWhenUsed="0"/>
+    <w:lsdException w:name="Light List Accent 1" w:semiHidden="0" w:uiPriority="61" w:unhideWhenUsed="0"/>
+    <w:lsdException w:name="Light Grid Accent 1" w:semiHidden="0" w:uiPriority="62" w:unhideWhenUsed="0"/>
+    <w:lsdException w:name="Medium Shading 1 Accent 1" w:semiHidden="0" w:uiPriority="63" w:unhideWhenUsed="0"/>
+    <w:lsdException w:name="Medium Shading 2 Accent 1" w:semiHidden="0" w:uiPriority="64" w:unhideWhenUsed="0"/>
+    <w:lsdException w:name="Medium List 1 Accent 1" w:semiHidden="0" w:uiPriority="65" w:unhideWhenUsed="0"/>
+    <w:lsdException w:name="Revision" w:unhideWhenUsed="0"/>
+    <w:lsdException w:name="List Paragraph" w:semiHidden="0" w:uiPriority="34" w:unhideWhenUsed="0" w:qFormat="1"/>
+    <w:lsdException w:name="Quote" w:semiHidden="0" w:uiPriority="29" w:unhideWhenUsed="0" w:qFormat="1"/>
+    <w:lsdException w:name="Intense Quote" w:semiHidden="0" w:uiPriority="30" w:unhideWhenUsed="0" w:qFormat="1"/>
+    <w:lsdException w:name="Medium List 2 Accent 1" w:semiHidden="0" w:uiPriority="66" w:unhideWhenUsed="0"/>
+    <w:lsdException w:name="Medium Grid 1 Accent 1" w:semiHidden="0" w:uiPriority="67" w:unhideWhenUsed="0"/>
+    <w:lsdException w:name="Medium Grid 2 Accent 1" w:semiHidden="0" w:uiPriority="68" w:unhideWhenUsed="0"/>
+    <w:lsdException w:name="Medium Grid 3 Accent 1" w:semiHidden="0" w:uiPriority="69" w:unhideWhenUsed="0"/>
+    <w:lsdException w:name="Dark List Accent 1" w:semiHidden="0" w:uiPriority="70" w:unhideWhenUsed="0"/>
+    <w:lsdException w:name="Colorful Shading Accent 1" w:semiHidden="0" w:uiPriority="71" w:unhideWhenUsed="0"/>
+    <w:lsdException w:name="Colorful List Accent 1" w:semiHidden="0" w:uiPriority="72" w:unhideWhenUsed="0"/>
+    <w:lsdException w:name="Colorful Grid Accent 1" w:semiHidden="0" w:uiPriority="73" w:unhideWhenUsed="0"/>
+    <w:lsdException w:name="Light Shading Accent 2" w:semiHidden="0" w:uiPriority="60" w:unhideWhenUsed="0"/>
+    <w:lsdException w:name="Light List Accent 2" w:semiHidden="0" w:uiPriority="61" w:unhideWhenUsed="0"/>
+    <w:lsdException w:name="Light Grid Accent 2" w:semiHidden="0" w:uiPriority="62" w:unhideWhenUsed="0"/>
+    <w:lsdException w:name="Medium Shading 1 Accent 2" w:semiHidden="0" w:uiPriority="63" w:unhideWhenUsed="0"/>
+    <w:lsdException w:name="Medium Shading 2 Accent 2" w:semiHidden="0" w:uiPriority="64" w:unhideWhenUsed="0"/>
+    <w:lsdException w:name="Medium List 1 Accent 2" w:semiHidden="0" w:uiPriority="65" w:unhideWhenUsed="0"/>
+    <w:lsdException w:name="Medium List 2 Accent 2" w:semiHidden="0" w:uiPriority="66" w:unhideWhenUsed="0"/>
+    <w:lsdException w:name="Medium Grid 1 Accent 2" w:semiHidden="0" w:uiPriority="67" w:unhideWhenUsed="0"/>
+    <w:lsdException w:name="Medium Grid 2 Accent 2" w:semiHidden="0" w:uiPriority="68" w:unhideWhenUsed="0"/>
+    <w:lsdException w:name="Medium Grid 3 Accent 2" w:semiHidden="0" w:uiPriority="69" w:unhideWhenUsed="0"/>
+    <w:lsdException w:name="Dark List Accent 2" w:semiHidden="0" w:uiPriority="70" w:unhideWhenUsed="0"/>
+    <w:lsdException w:name="Colorful Shading Accent 2" w:semiHidden="0" w:uiPriority="71" w:unhideWhenUsed="0"/>
+    <w:lsdException w:name="Colorful List Accent 2" w:semiHidden="0" w:uiPriority="72" w:unhideWhenUsed="0"/>
+    <w:lsdException w:name="Colorful Grid Accent 2" w:semiHidden="0" w:uiPriority="73" w:unhideWhenUsed="0"/>
+    <w:lsdException w:name="Light Shading Accent 3" w:semiHidden="0" w:uiPriority="60" w:unhideWhenUsed="0"/>
+    <w:lsdException w:name="Light List Accent 3" w:semiHidden="0" w:uiPriority="61" w:unhideWhenUsed="0"/>
+    <w:lsdException w:name="Light Grid Accent 3" w:semiHidden="0" w:uiPriority="62" w:unhideWhenUsed="0"/>
+    <w:lsdException w:name="Medium Shading 1 Accent 3" w:semiHidden="0" w:uiPriority="63" w:unhideWhenUsed="0"/>
+    <w:lsdException w:name="Medium Shading 2 Accent 3" w:semiHidden="0" w:uiPriority="64" w:unhideWhenUsed="0"/>
+    <w:lsdException w:name="Medium List 1 Accent 3" w:semiHidden="0" w:uiPriority="65" w:unhideWhenUsed="0"/>
+    <w:lsdException w:name="Medium List 2 Accent 3" w:semiHidden="0" w:uiPriority="66" w:unhideWhenUsed="0"/>
+    <w:lsdException w:name="Medium Grid 1 Accent 3" w:semiHidden="0" w:uiPriority="67" w:unhideWhenUsed="0"/>
+    <w:lsdException w:name="Medium Grid 2 Accent 3" w:semiHidden="0" w:uiPriority="68" w:unhideWhenUsed="0"/>
+    <w:lsdException w:name="Medium Grid 3 Accent 3" w:semiHidden="0" w:uiPriority="69" w:unhideWhenUsed="0"/>
+    <w:lsdException w:name="Dark List Accent 3" w:semiHidden="0" w:uiPriority="70" w:unhideWhenUsed="0"/>
+    <w:lsdException w:name="Colorful Shading Accent 3" w:semiHidden="0" w:uiPriority="71" w:unhideWhenUsed="0"/>
+    <w:lsdException w:name="Colorful List Accent 3" w:semiHidden="0" w:uiPriority="72" w:unhideWhenUsed="0"/>
+    <w:lsdException w:name="Colorful Grid Accent 3" w:semiHidden="0" w:uiPriority="73" w:unhideWhenUsed="0"/>
+    <w:lsdException w:name="Light Shading Accent 4" w:semiHidden="0" w:uiPriority="60" w:unhideWhenUsed="0"/>
+    <w:lsdException w:name="Light List Accent 4" w:semiHidden="0" w:uiPriority="61" w:unhideWhenUsed="0"/>
+    <w:lsdException w:name="Light Grid Accent 4" w:semiHidden="0" w:uiPriority="62" w:unhideWhenUsed="0"/>
+    <w:lsdException w:name="Medium Shading 1 Accent 4" w:semiHidden="0" w:uiPriority="63" w:unhideWhenUsed="0"/>
+    <w:lsdException w:name="Medium Shading 2 Accent 4" w:semiHidden="0" w:uiPriority="64" w:unhideWhenUsed="0"/>
+    <w:lsdException w:name="Medium List 1 Accent 4" w:semiHidden="0" w:uiPriority="65" w:unhideWhenUsed="0"/>
+    <w:lsdException w:name="Medium List 2 Accent 4" w:semiHidden="0" w:uiPriority="66" w:unhideWhenUsed="0"/>
+    <w:lsdException w:name="Medium Grid 1 Accent 4" w:semiHidden="0" w:uiPriority="67" w:unhideWhenUsed="0"/>
+    <w:lsdException w:name="Medium Grid 2 Accent 4" w:semiHidden="0" w:uiPriority="68" w:unhideWhenUsed="0"/>
+    <w:lsdException w:name="Medium Grid 3 Accent 4" w:semiHidden="0" w:uiPriority="69" w:unhideWhenUsed="0"/>
+    <w:lsdException w:name="Dark List Accent 4" w:semiHidden="0" w:uiPriority="70" w:unhideWhenUsed="0"/>
+    <w:lsdException w:name="Colorful Shading Accent 4" w:semiHidden="0" w:uiPriority="71" w:unhideWhenUsed="0"/>
+    <w:lsdException w:name="Colorful List Accent 4" w:semiHidden="0" w:uiPriority="72" w:unhideWhenUsed="0"/>
+    <w:lsdException w:name="Colorful Grid Accent 4" w:semiHidden="0" w:uiPriority="73" w:unhideWhenUsed="0"/>
+    <w:lsdException w:name="Light Shading Accent 5" w:semiHidden="0" w:uiPriority="60" w:unhideWhenUsed="0"/>
+    <w:lsdException w:name="Light List Accent 5" w:semiHidden="0" w:uiPriority="61" w:unhideWhenUsed="0"/>
+    <w:lsdException w:name="Light Grid Accent 5" w:semiHidden="0" w:uiPriority="62" w:unhideWhenUsed="0"/>
+    <w:lsdException w:name="Medium Shading 1 Accent 5" w:semiHidden="0" w:uiPriority="63" w:unhideWhenUsed="0"/>
+    <w:lsdException w:name="Medium Shading 2 Accent 5" w:semiHidden="0" w:uiPriority="64" w:unhideWhenUsed="0"/>
+    <w:lsdException w:name="Medium List 1 Accent 5" w:semiHidden="0" w:uiPriority="65" w:unhideWhenUsed="0"/>
+    <w:lsdException w:name="Medium List 2 Accent 5" w:semiHidden="0" w:uiPriority="66" w:unhideWhenUsed="0"/>
+    <w:lsdException w:name="Medium Grid 1 Accent 5" w:semiHidden="0" w:uiPriority="67" w:unhideWhenUsed="0"/>
+    <w:lsdException w:name="Medium Grid 2 Accent 5" w:semiHidden="0" w:uiPriority="68" w:unhideWhenUsed="0"/>
+    <w:lsdException w:name="Medium Grid 3 Accent 5" w:semiHidden="0" w:uiPriority="69" w:unhideWhenUsed="0"/>
+    <w:lsdException w:name="Dark List Accent 5" w:semiHidden="0" w:uiPriority="70" w:unhideWhenUsed="0"/>
+    <w:lsdException w:name="Colorful Shading Accent 5" w:semiHidden="0" w:uiPriority="71" w:unhideWhenUsed="0"/>
+    <w:lsdException w:name="Colorful List Accent 5" w:semiHidden="0" w:uiPriority="72" w:unhideWhenUsed="0"/>
+    <w:lsdException w:name="Colorful Grid Accent 5" w:semiHidden="0" w:uiPriority="73" w:unhideWhenUsed="0"/>
+    <w:lsdException w:name="Light Shading Accent 6" w:semiHidden="0" w:uiPriority="60" w:unhideWhenUsed="0"/>
+    <w:lsdException w:name="Light List Accent 6" w:semiHidden="0" w:uiPriority="61" w:unhideWhenUsed="0"/>
+    <w:lsdException w:name="Light Grid Accent 6" w:semiHidden="0" w:uiPriority="62" w:unhideWhenUsed="0"/>
+    <w:lsdException w:name="Medium Shading 1 Accent 6" w:semiHidden="0" w:uiPriority="63" w:unhideWhenUsed="0"/>
+    <w:lsdException w:name="Medium Shading 2 Accent 6" w:semiHidden="0" w:uiPriority="64" w:unhideWhenUsed="0"/>
+    <w:lsdException w:name="Medium List 1 Accent 6" w:semiHidden="0" w:uiPriority="65" w:unhideWhenUsed="0"/>
+    <w:lsdException w:name="Medium List 2 Accent 6" w:semiHidden="0" w:uiPriority="66" w:unhideWhenUsed="0"/>
+    <w:lsdException w:name="Medium Grid 1 Accent 6" w:semiHidden="0" w:uiPriority="67" w:unhideWhenUsed="0"/>
+    <w:lsdException w:name="Medium Grid 2 Accent 6" w:semiHidden="0" w:uiPriority="68" w:unhideWhenUsed="0"/>
+    <w:lsdException w:name="Medium Grid 3 Accent 6" w:semiHidden="0" w:uiPriority="69" w:unhideWhenUsed="0"/>
+    <w:lsdException w:name="Dark List Accent 6" w:semiHidden="0" w:uiPriority="70" w:unhideWhenUsed="0"/>
+    <w:lsdException w:name="Colorful Shading Accent 6" w:semiHidden="0" w:uiPriority="71" w:unhideWhenUsed="0"/>
+    <w:lsdException w:name="Colorful List Accent 6" w:semiHidden="0" w:uiPriority="72" w:unhideWhenUsed="0"/>
+    <w:lsdException w:name="Colorful Grid Accent 6" w:semiHidden="0" w:uiPriority="73" w:unhideWhenUsed="0"/>
+    <w:lsdException w:name="Subtle Emphasis" w:semiHidden="0" w:uiPriority="19" w:unhideWhenUsed="0" w:qFormat="1"/>
+    <w:lsdException w:name="Intense Emphasis" w:semiHidden="0" w:uiPriority="21" w:unhideWhenUsed="0" w:qFormat="1"/>
+    <w:lsdException w:name="Subtle Reference" w:semiHidden="0" w:uiPriority="31" w:unhideWhenUsed="0" w:qFormat="1"/>
+    <w:lsdException w:name="Intense Reference" w:semiHidden="0" w:uiPriority="32" w:unhideWhenUsed="0" w:qFormat="1"/>
+    <w:lsdException w:name="Book Title" w:semiHidden="0" w:uiPriority="33" w:unhideWhenUsed="0" w:qFormat="1"/>
+    <w:lsdException w:name="Bibliography" w:uiPriority="37"/>
+    <w:lsdException w:name="TOC Heading" w:uiPriority="39" w:qFormat="1"/>
+  </w:latentStyles>
+  <w:style w:type="paragraph" w:default="1" w:styleId="Normal">
+    <w:name w:val="Normal"/>
+    <w:qFormat/>
+  </w:style>
+  <w:style w:type="paragraph" w:styleId="Heading1">
+    <w:name w:val="heading 1"/>
+    <w:basedOn w:val="Normal"/>
+    <w:next w:val="Normal"/>
+    <w:link w:val="Heading1Char"/>
+    <w:uiPriority w:val="9"/>
+    <w:qFormat/>
+    <w:pPr>
+      <w:keepNext/>
+      <w:keepLines/>
+      <w:numPr>
+        <w:numId w:val="12"/>
+      </w:numPr>
+      <w:pBdr>
+        <w:bottom w:val="single" w:sz="4" w:space="1" w:color="595959" w:themeColor="text1" w:themeTint="A6"/>
+      </w:pBdr>
+      <w:spacing w:before="360"/>
+      <w:outlineLvl w:val="0"/>
+    </w:pPr>
+    <w:rPr>
+      <w:rFonts w:asciiTheme="majorHAnsi" w:eastAsiaTheme="majorEastAsia" w:hAnsiTheme="majorHAnsi" w:cstheme="majorBidi"/>
+      <w:b/>
+      <w:bCs/>
+      <w:smallCaps/>
+      <w:color w:val="000000" w:themeColor="text1"/>
+      <w:sz w:val="36"/>
+      <w:szCs w:val="36"/>
+    </w:rPr>
+  </w:style>
+  <w:style w:type="paragraph" w:styleId="Heading2">
+    <w:name w:val="heading 2"/>
+    <w:basedOn w:val="Normal"/>
+    <w:next w:val="Normal"/>
+    <w:link w:val="Heading2Char"/>
+    <w:uiPriority w:val="9"/>
+    <w:unhideWhenUsed/>
+    <w:qFormat/>
+    <w:pPr>
+      <w:keepNext/>
+      <w:keepLines/>
+      <w:numPr>
+        <w:ilvl w:val="1"/>
+        <w:numId w:val="12"/>
+      </w:numPr>
+      <w:spacing w:before="360" w:after="0"/>
+      <w:outlineLvl w:val="1"/>
+    </w:pPr>
+    <w:rPr>
+      <w:rFonts w:asciiTheme="majorHAnsi" w:eastAsiaTheme="majorEastAsia" w:hAnsiTheme="majorHAnsi" w:cstheme="majorBidi"/>
+      <w:b/>
+      <w:bCs/>
+      <w:smallCaps/>
+      <w:color w:val="000000" w:themeColor="text1"/>
+      <w:sz w:val="28"/>
+      <w:szCs w:val="28"/>
+    </w:rPr>
+  </w:style>
+  <w:style w:type="paragraph" w:styleId="Heading3">
+    <w:name w:val="heading 3"/>
+    <w:basedOn w:val="Normal"/>
+    <w:next w:val="Normal"/>
+    <w:link w:val="Heading3Char"/>
+    <w:uiPriority w:val="9"/>
+    <w:semiHidden/>
+    <w:unhideWhenUsed/>
+    <w:qFormat/>
+    <w:pPr>
+      <w:keepNext/>
+      <w:keepLines/>
+      <w:numPr>
+        <w:ilvl w:val="2"/>
+        <w:numId w:val="12"/>
+      </w:numPr>
+      <w:spacing w:before="200" w:after="0"/>
+      <w:outlineLvl w:val="2"/>
+    </w:pPr>
+    <w:rPr>
+      <w:rFonts w:asciiTheme="majorHAnsi" w:eastAsiaTheme="majorEastAsia" w:hAnsiTheme="majorHAnsi" w:cstheme="majorBidi"/>
+      <w:b/>
+      <w:bCs/>
+      <w:color w:val="000000" w:themeColor="text1"/>
+    </w:rPr>
+  </w:style>
+  <w:style w:type="paragraph" w:styleId="Heading4">
+    <w:name w:val="heading 4"/>
+    <w:basedOn w:val="Normal"/>
+    <w:next w:val="Normal"/>
+    <w:link w:val="Heading4Char"/>
+    <w:uiPriority w:val="9"/>
+    <w:semiHidden/>
+    <w:unhideWhenUsed/>
+    <w:qFormat/>
+    <w:pPr>
+      <w:keepNext/>
+      <w:keepLines/>
+      <w:numPr>
+        <w:ilvl w:val="3"/>
+        <w:numId w:val="12"/>
+      </w:numPr>
+      <w:spacing w:before="200" w:after="0"/>
+      <w:outlineLvl w:val="3"/>
+    </w:pPr>
+    <w:rPr>
+      <w:rFonts w:asciiTheme="majorHAnsi" w:eastAsiaTheme="majorEastAsia" w:hAnsiTheme="majorHAnsi" w:cstheme="majorBidi"/>
+      <w:b/>
+      <w:bCs/>
+      <w:i/>
+      <w:iCs/>
+      <w:color w:val="000000" w:themeColor="text1"/>
+    </w:rPr>
+  </w:style>
+  <w:style w:type="paragraph" w:styleId="Heading5">
+    <w:name w:val="heading 5"/>
+    <w:basedOn w:val="Normal"/>
+    <w:next w:val="Normal"/>
+    <w:link w:val="Heading5Char"/>
+    <w:uiPriority w:val="9"/>
+    <w:semiHidden/>
+    <w:unhideWhenUsed/>
+    <w:qFormat/>
+    <w:pPr>
+      <w:keepNext/>
+      <w:keepLines/>
+      <w:numPr>
+        <w:ilvl w:val="4"/>
+        <w:numId w:val="12"/>
+      </w:numPr>
+      <w:spacing w:before="200" w:after="0"/>
+      <w:outlineLvl w:val="4"/>
+    </w:pPr>
+    <w:rPr>
+      <w:rFonts w:asciiTheme="majorHAnsi" w:eastAsiaTheme="majorEastAsia" w:hAnsiTheme="majorHAnsi" w:cstheme="majorBidi"/>
+      <w:color w:val="252525" w:themeColor="text2" w:themeShade="BF"/>
+    </w:rPr>
+  </w:style>
+  <w:style w:type="paragraph" w:styleId="Heading6">
+    <w:name w:val="heading 6"/>
+    <w:basedOn w:val="Normal"/>
+    <w:next w:val="Normal"/>
+    <w:link w:val="Heading6Char"/>
+    <w:uiPriority w:val="9"/>
+    <w:semiHidden/>
+    <w:unhideWhenUsed/>
+    <w:qFormat/>
+    <w:pPr>
+      <w:keepNext/>
+      <w:keepLines/>
+      <w:numPr>
+        <w:ilvl w:val="5"/>
+        <w:numId w:val="12"/>
+      </w:numPr>
+      <w:spacing w:before="200" w:after="0"/>
+      <w:outlineLvl w:val="5"/>
+    </w:pPr>
+    <w:rPr>
+      <w:rFonts w:asciiTheme="majorHAnsi" w:eastAsiaTheme="majorEastAsia" w:hAnsiTheme="majorHAnsi" w:cstheme="majorBidi"/>
+      <w:i/>
+      <w:iCs/>
+      <w:color w:val="252525" w:themeColor="text2" w:themeShade="BF"/>
+    </w:rPr>
+  </w:style>
+  <w:style w:type="paragraph" w:styleId="Heading7">
+    <w:name w:val="heading 7"/>
+    <w:basedOn w:val="Normal"/>
+    <w:next w:val="Normal"/>
+    <w:link w:val="Heading7Char"/>
+    <w:uiPriority w:val="9"/>
+    <w:semiHidden/>
+    <w:unhideWhenUsed/>
+    <w:qFormat/>
+    <w:pPr>
+      <w:keepNext/>
+      <w:keepLines/>
+      <w:numPr>
+        <w:ilvl w:val="6"/>
+        <w:numId w:val="12"/>
+      </w:numPr>
+      <w:spacing w:before="200" w:after="0"/>
+      <w:outlineLvl w:val="6"/>
+    </w:pPr>
+    <w:rPr>
+      <w:rFonts w:asciiTheme="majorHAnsi" w:eastAsiaTheme="majorEastAsia" w:hAnsiTheme="majorHAnsi" w:cstheme="majorBidi"/>
+      <w:i/>
+      <w:iCs/>
+      <w:color w:val="404040" w:themeColor="text1" w:themeTint="BF"/>
+    </w:rPr>
+  </w:style>
+  <w:style w:type="paragraph" w:styleId="Heading8">
+    <w:name w:val="heading 8"/>
+    <w:basedOn w:val="Normal"/>
+    <w:next w:val="Normal"/>
+    <w:link w:val="Heading8Char"/>
+    <w:uiPriority w:val="9"/>
+    <w:semiHidden/>
+    <w:unhideWhenUsed/>
+    <w:qFormat/>
+    <w:pPr>
+      <w:keepNext/>
+      <w:keepLines/>
+      <w:numPr>
+        <w:ilvl w:val="7"/>
+        <w:numId w:val="12"/>
+      </w:numPr>
+      <w:spacing w:before="200" w:after="0"/>
+      <w:outlineLvl w:val="7"/>
+    </w:pPr>
+    <w:rPr>
+      <w:rFonts w:asciiTheme="majorHAnsi" w:eastAsiaTheme="majorEastAsia" w:hAnsiTheme="majorHAnsi" w:cstheme="majorBidi"/>
+      <w:color w:val="404040" w:themeColor="text1" w:themeTint="BF"/>
+      <w:sz w:val="20"/>
+      <w:szCs w:val="20"/>
+    </w:rPr>
+  </w:style>
+  <w:style w:type="paragraph" w:styleId="Heading9">
+    <w:name w:val="heading 9"/>
+    <w:basedOn w:val="Normal"/>
+    <w:next w:val="Normal"/>
+    <w:link w:val="Heading9Char"/>
+    <w:uiPriority w:val="9"/>
+    <w:semiHidden/>
+    <w:unhideWhenUsed/>
+    <w:qFormat/>
+    <w:pPr>
+      <w:keepNext/>
+      <w:keepLines/>
+      <w:numPr>
+        <w:ilvl w:val="8"/>
+        <w:numId w:val="12"/>
+      </w:numPr>
+      <w:spacing w:before="200" w:after="0"/>
+      <w:outlineLvl w:val="8"/>
+    </w:pPr>
+    <w:rPr>
+      <w:rFonts w:asciiTheme="majorHAnsi" w:eastAsiaTheme="majorEastAsia" w:hAnsiTheme="majorHAnsi" w:cstheme="majorBidi"/>
+      <w:i/>
+      <w:iCs/>
+      <w:color w:val="404040" w:themeColor="text1" w:themeTint="BF"/>
+      <w:sz w:val="20"/>
+      <w:szCs w:val="20"/>
+    </w:rPr>
+  </w:style>
+  <w:style w:type="character" w:default="1" w:styleId="DefaultParagraphFont">
+    <w:name w:val="Default Paragraph Font"/>
+    <w:uiPriority w:val="1"/>
+    <w:semiHidden/>
+    <w:unhideWhenUsed/>
+  </w:style>
+  <w:style w:type="table" w:default="1" w:styleId="TableNormal">
+    <w:name w:val="Normal Table"/>
+    <w:uiPriority w:val="99"/>
+    <w:semiHidden/>
+    <w:unhideWhenUsed/>
+    <w:tblPr>
+      <w:tblInd w:w="0" w:type="dxa"/>
+      <w:tblCellMar>
+        <w:top w:w="0" w:type="dxa"/>
+        <w:left w:w="108" w:type="dxa"/>
+        <w:bottom w:w="0" w:type="dxa"/>
+        <w:right w:w="108" w:type="dxa"/>
+      </w:tblCellMar>
+    </w:tblPr>
+  </w:style>
+  <w:style w:type="numbering" w:default="1" w:styleId="NoList">
+    <w:name w:val="No List"/>
+    <w:uiPriority w:val="99"/>
+    <w:semiHidden/>
+    <w:unhideWhenUsed/>
+  </w:style>
+  <w:style w:type="paragraph" w:styleId="Title">
+    <w:name w:val="Title"/>
+    <w:basedOn w:val="Normal"/>
+    <w:next w:val="Normal"/>
+    <w:link w:val="TitleChar"/>
+    <w:uiPriority w:val="10"/>
+    <w:qFormat/>
+    <w:pPr>
+      <w:spacing w:after="0" w:line="240" w:lineRule="auto"/>
+      <w:contextualSpacing/>
+    </w:pPr>
+    <w:rPr>
+      <w:rFonts w:asciiTheme="majorHAnsi" w:eastAsiaTheme="majorEastAsia" w:hAnsiTheme="majorHAnsi" w:cstheme="majorBidi"/>
+      <w:color w:val="000000" w:themeColor="text1"/>
+      <w:sz w:val="56"/>
+      <w:szCs w:val="56"/>
+    </w:rPr>
+  </w:style>
+  <w:style w:type="character" w:customStyle="1" w:styleId="TitleChar">
+    <w:name w:val="Title Char"/>
+    <w:basedOn w:val="DefaultParagraphFont"/>
+    <w:link w:val="Title"/>
+    <w:uiPriority w:val="10"/>
+    <w:rPr>
+      <w:rFonts w:asciiTheme="majorHAnsi" w:eastAsiaTheme="majorEastAsia" w:hAnsiTheme="majorHAnsi" w:cstheme="majorBidi"/>
+      <w:color w:val="000000" w:themeColor="text1"/>
+      <w:sz w:val="56"/>
+      <w:szCs w:val="56"/>
+    </w:rPr>
+  </w:style>
+  <w:style w:type="paragraph" w:styleId="Subtitle">
+    <w:name w:val="Subtitle"/>
+    <w:basedOn w:val="Normal"/>
+    <w:next w:val="Normal"/>
+    <w:link w:val="SubtitleChar"/>
+    <w:uiPriority w:val="11"/>
+    <w:qFormat/>
+    <w:pPr>
+      <w:numPr>
+        <w:ilvl w:val="1"/>
+      </w:numPr>
+    </w:pPr>
+    <w:rPr>
+      <w:color w:val="5A5A5A" w:themeColor="text1" w:themeTint="A5"/>
+      <w:spacing w:val="10"/>
+    </w:rPr>
+  </w:style>
+  <w:style w:type="character" w:customStyle="1" w:styleId="SubtitleChar">
+    <w:name w:val="Subtitle Char"/>
+    <w:basedOn w:val="DefaultParagraphFont"/>
+    <w:link w:val="Subtitle"/>
+    <w:uiPriority w:val="11"/>
+    <w:rPr>
+      <w:color w:val="5A5A5A" w:themeColor="text1" w:themeTint="A5"/>
+      <w:spacing w:val="10"/>
+    </w:rPr>
+  </w:style>
+  <w:style w:type="character" w:customStyle="1" w:styleId="Heading1Char">
+    <w:name w:val="Heading 1 Char"/>
+    <w:basedOn w:val="DefaultParagraphFont"/>
+    <w:link w:val="Heading1"/>
+    <w:uiPriority w:val="9"/>
+    <w:rPr>
+      <w:rFonts w:asciiTheme="majorHAnsi" w:eastAsiaTheme="majorEastAsia" w:hAnsiTheme="majorHAnsi" w:cstheme="majorBidi"/>
+      <w:b/>
+      <w:bCs/>
+      <w:smallCaps/>
+      <w:color w:val="000000" w:themeColor="text1"/>
+      <w:sz w:val="36"/>
+      <w:szCs w:val="36"/>
+    </w:rPr>
+  </w:style>
+  <w:style w:type="character" w:customStyle="1" w:styleId="Heading2Char">
+    <w:name w:val="Heading 2 Char"/>
+    <w:basedOn w:val="DefaultParagraphFont"/>
+    <w:link w:val="Heading2"/>
+    <w:uiPriority w:val="9"/>
+    <w:rPr>
+      <w:rFonts w:asciiTheme="majorHAnsi" w:eastAsiaTheme="majorEastAsia" w:hAnsiTheme="majorHAnsi" w:cstheme="majorBidi"/>
+      <w:b/>
+      <w:bCs/>
+      <w:smallCaps/>
+      <w:color w:val="000000" w:themeColor="text1"/>
+      <w:sz w:val="28"/>
+      <w:szCs w:val="28"/>
+    </w:rPr>
+  </w:style>
+  <w:style w:type="character" w:customStyle="1" w:styleId="Heading3Char">
+    <w:name w:val="Heading 3 Char"/>
+    <w:basedOn w:val="DefaultParagraphFont"/>
+    <w:link w:val="Heading3"/>
+    <w:uiPriority w:val="9"/>
+    <w:semiHidden/>
+    <w:rPr>
+      <w:rFonts w:asciiTheme="majorHAnsi" w:eastAsiaTheme="majorEastAsia" w:hAnsiTheme="majorHAnsi" w:cstheme="majorBidi"/>
+      <w:b/>
+      <w:bCs/>
+      <w:color w:val="000000" w:themeColor="text1"/>
+    </w:rPr>
+  </w:style>
+  <w:style w:type="character" w:customStyle="1" w:styleId="Heading4Char">
+    <w:name w:val="Heading 4 Char"/>
+    <w:basedOn w:val="DefaultParagraphFont"/>
+    <w:link w:val="Heading4"/>
+    <w:uiPriority w:val="9"/>
+    <w:semiHidden/>
+    <w:rPr>
+      <w:rFonts w:asciiTheme="majorHAnsi" w:eastAsiaTheme="majorEastAsia" w:hAnsiTheme="majorHAnsi" w:cstheme="majorBidi"/>
+      <w:b/>
+      <w:bCs/>
+      <w:i/>
+      <w:iCs/>
+      <w:color w:val="000000" w:themeColor="text1"/>
+    </w:rPr>
+  </w:style>
+  <w:style w:type="character" w:customStyle="1" w:styleId="Heading5Char">
+    <w:name w:val="Heading 5 Char"/>
+    <w:basedOn w:val="DefaultParagraphFont"/>
+    <w:link w:val="Heading5"/>
+    <w:uiPriority w:val="9"/>
+    <w:semiHidden/>
+    <w:rPr>
+      <w:rFonts w:asciiTheme="majorHAnsi" w:eastAsiaTheme="majorEastAsia" w:hAnsiTheme="majorHAnsi" w:cstheme="majorBidi"/>
+      <w:color w:val="252525" w:themeColor="text2" w:themeShade="BF"/>
+    </w:rPr>
+  </w:style>
+  <w:style w:type="character" w:customStyle="1" w:styleId="Heading6Char">
+    <w:name w:val="Heading 6 Char"/>
+    <w:basedOn w:val="DefaultParagraphFont"/>
+    <w:link w:val="Heading6"/>
+    <w:uiPriority w:val="9"/>
+    <w:semiHidden/>
+    <w:rPr>
+      <w:rFonts w:asciiTheme="majorHAnsi" w:eastAsiaTheme="majorEastAsia" w:hAnsiTheme="majorHAnsi" w:cstheme="majorBidi"/>
+      <w:i/>
+      <w:iCs/>
+      <w:color w:val="252525" w:themeColor="text2" w:themeShade="BF"/>
+    </w:rPr>
+  </w:style>
+  <w:style w:type="character" w:customStyle="1" w:styleId="Heading7Char">
+    <w:name w:val="Heading 7 Char"/>
+    <w:basedOn w:val="DefaultParagraphFont"/>
+    <w:link w:val="Heading7"/>
+    <w:uiPriority w:val="9"/>
+    <w:semiHidden/>
+    <w:rPr>
+      <w:rFonts w:asciiTheme="majorHAnsi" w:eastAsiaTheme="majorEastAsia" w:hAnsiTheme="majorHAnsi" w:cstheme="majorBidi"/>
+      <w:i/>
+      <w:iCs/>
+      <w:color w:val="404040" w:themeColor="text1" w:themeTint="BF"/>
+    </w:rPr>
+  </w:style>
+  <w:style w:type="character" w:customStyle="1" w:styleId="Heading8Char">
+    <w:name w:val="Heading 8 Char"/>
+    <w:basedOn w:val="DefaultParagraphFont"/>
+    <w:link w:val="Heading8"/>
+    <w:uiPriority w:val="9"/>
+    <w:semiHidden/>
+    <w:rPr>
+      <w:rFonts w:asciiTheme="majorHAnsi" w:eastAsiaTheme="majorEastAsia" w:hAnsiTheme="majorHAnsi" w:cstheme="majorBidi"/>
+      <w:color w:val="404040" w:themeColor="text1" w:themeTint="BF"/>
+      <w:sz w:val="20"/>
+      <w:szCs w:val="20"/>
+    </w:rPr>
+  </w:style>
+  <w:style w:type="character" w:customStyle="1" w:styleId="Heading9Char">
+    <w:name w:val="Heading 9 Char"/>
+    <w:basedOn w:val="DefaultParagraphFont"/>
+    <w:link w:val="Heading9"/>
+    <w:uiPriority w:val="9"/>
+    <w:semiHidden/>
+    <w:rPr>
+      <w:rFonts w:asciiTheme="majorHAnsi" w:eastAsiaTheme="majorEastAsia" w:hAnsiTheme="majorHAnsi" w:cstheme="majorBidi"/>
+      <w:i/>
+      <w:iCs/>
+      <w:color w:val="404040" w:themeColor="text1" w:themeTint="BF"/>
+      <w:sz w:val="20"/>
+      <w:szCs w:val="20"/>
+    </w:rPr>
+  </w:style>
+  <w:style w:type="character" w:styleId="SubtleEmphasis">
+    <w:name w:val="Subtle Emphasis"/>
+    <w:basedOn w:val="DefaultParagraphFont"/>
+    <w:uiPriority w:val="19"/>
+    <w:qFormat/>
+    <w:rPr>
+      <w:i/>
+      <w:iCs/>
+      <w:color w:val="404040" w:themeColor="text1" w:themeTint="BF"/>
+    </w:rPr>
+  </w:style>
+  <w:style w:type="character" w:styleId="Emphasis">
+    <w:name w:val="Emphasis"/>
+    <w:basedOn w:val="DefaultParagraphFont"/>
+    <w:uiPriority w:val="20"/>
+    <w:qFormat/>
+    <w:rPr>
+      <w:i/>
+      <w:iCs/>
+      <w:color w:val="auto"/>
+    </w:rPr>
+  </w:style>
+  <w:style w:type="character" w:styleId="IntenseEmphasis">
+    <w:name w:val="Intense Emphasis"/>
+    <w:basedOn w:val="DefaultParagraphFont"/>
+    <w:uiPriority w:val="21"/>
+    <w:qFormat/>
+    <w:rPr>
+      <w:b/>
+      <w:bCs/>
+      <w:i/>
+      <w:iCs/>
+      <w:caps/>
+    </w:rPr>
+  </w:style>
+  <w:style w:type="character" w:styleId="Strong">
+    <w:name w:val="Strong"/>
+    <w:basedOn w:val="DefaultParagraphFont"/>
+    <w:uiPriority w:val="22"/>
+    <w:qFormat/>
+    <w:rPr>
+      <w:b/>
+      <w:bCs/>
+      <w:color w:val="000000" w:themeColor="text1"/>
+    </w:rPr>
+  </w:style>
+  <w:style w:type="paragraph" w:styleId="Quote">
+    <w:name w:val="Quote"/>
+    <w:basedOn w:val="Normal"/>
+    <w:next w:val="Normal"/>
+    <w:link w:val="QuoteChar"/>
+    <w:uiPriority w:val="29"/>
+    <w:qFormat/>
+    <w:pPr>
+      <w:spacing w:before="160"/>
+      <w:ind w:left="720" w:right="720"/>
+    </w:pPr>
+    <w:rPr>
+      <w:i/>
+      <w:iCs/>
+      <w:color w:val="000000" w:themeColor="text1"/>
+    </w:rPr>
+  </w:style>
+  <w:style w:type="character" w:customStyle="1" w:styleId="QuoteChar">
+    <w:name w:val="Quote Char"/>
+    <w:basedOn w:val="DefaultParagraphFont"/>
+    <w:link w:val="Quote"/>
+    <w:uiPriority w:val="29"/>
+    <w:rPr>
+      <w:i/>
+      <w:iCs/>
+      <w:color w:val="000000" w:themeColor="text1"/>
+    </w:rPr>
+  </w:style>
+  <w:style w:type="paragraph" w:styleId="IntenseQuote">
+    <w:name w:val="Intense Quote"/>
+    <w:basedOn w:val="Normal"/>
+    <w:next w:val="Normal"/>
+    <w:link w:val="IntenseQuoteChar"/>
+    <w:uiPriority w:val="30"/>
+    <w:qFormat/>
+    <w:pPr>
+      <w:pBdr>
+        <w:top w:val="single" w:sz="24" w:space="1" w:color="F2F2F2" w:themeColor="background1" w:themeShade="F2"/>
+        <w:bottom w:val="single" w:sz="24" w:space="1" w:color="F2F2F2" w:themeColor="background1" w:themeShade="F2"/>
+      </w:pBdr>
+      <w:shd w:val="clear" w:color="auto" w:fill="F2F2F2" w:themeFill="background1" w:themeFillShade="F2"/>
+      <w:spacing w:before="240" w:after="240"/>
+      <w:ind w:left="936" w:right="936"/>
+      <w:jc w:val="center"/>
+    </w:pPr>
+    <w:rPr>
+      <w:color w:val="000000" w:themeColor="text1"/>
+    </w:rPr>
+  </w:style>
+  <w:style w:type="character" w:customStyle="1" w:styleId="IntenseQuoteChar">
+    <w:name w:val="Intense Quote Char"/>
+    <w:basedOn w:val="DefaultParagraphFont"/>
+    <w:link w:val="IntenseQuote"/>
+    <w:uiPriority w:val="30"/>
+    <w:rPr>
+      <w:color w:val="000000" w:themeColor="text1"/>
+      <w:shd w:val="clear" w:color="auto" w:fill="F2F2F2" w:themeFill="background1" w:themeFillShade="F2"/>
+    </w:rPr>
+  </w:style>
+  <w:style w:type="character" w:styleId="SubtleReference">
+    <w:name w:val="Subtle Reference"/>
+    <w:basedOn w:val="DefaultParagraphFont"/>
+    <w:uiPriority w:val="31"/>
+    <w:qFormat/>
+    <w:rPr>
+      <w:smallCaps/>
+      <w:color w:val="404040" w:themeColor="text1" w:themeTint="BF"/>
+      <w:u w:val="single" w:color="7F7F7F" w:themeColor="text1" w:themeTint="80"/>
+    </w:rPr>
+  </w:style>
+  <w:style w:type="character" w:styleId="IntenseReference">
+    <w:name w:val="Intense Reference"/>
+    <w:basedOn w:val="DefaultParagraphFont"/>
+    <w:uiPriority w:val="32"/>
+    <w:qFormat/>
+    <w:rPr>
+      <w:b/>
+      <w:bCs/>
+      <w:smallCaps/>
+      <w:u w:val="single"/>
+    </w:rPr>
+  </w:style>
+  <w:style w:type="character" w:styleId="BookTitle">
+    <w:name w:val="Book Title"/>
+    <w:basedOn w:val="DefaultParagraphFont"/>
+    <w:uiPriority w:val="33"/>
+    <w:qFormat/>
+    <w:rPr>
+      <w:b w:val="0"/>
+      <w:bCs w:val="0"/>
+      <w:smallCaps/>
+      <w:spacing w:val="5"/>
+    </w:rPr>
+  </w:style>
+  <w:style w:type="paragraph" w:styleId="Caption">
+    <w:name w:val="caption"/>
+    <w:basedOn w:val="Normal"/>
+    <w:next w:val="Normal"/>
+    <w:uiPriority w:val="35"/>
+    <w:semiHidden/>
+    <w:unhideWhenUsed/>
+    <w:qFormat/>
+    <w:pPr>
+      <w:spacing w:after="200" w:line="240" w:lineRule="auto"/>
+    </w:pPr>
+    <w:rPr>
+      <w:i/>
+      <w:iCs/>
+      <w:color w:val="323232" w:themeColor="text2"/>
+      <w:sz w:val="18"/>
+      <w:szCs w:val="18"/>
+    </w:rPr>
+  </w:style>
+  <w:style w:type="paragraph" w:styleId="TOCHeading">
+    <w:name w:val="TOC Heading"/>
+    <w:basedOn w:val="Heading1"/>
+    <w:next w:val="Normal"/>
+    <w:uiPriority w:val="39"/>
+    <w:semiHidden/>
+    <w:unhideWhenUsed/>
+    <w:qFormat/>
+    <w:pPr>
+      <w:outlineLvl w:val="9"/>
+    </w:pPr>
+  </w:style>
+  <w:style w:type="paragraph" w:styleId="NoSpacing">
+    <w:name w:val="No Spacing"/>
+    <w:uiPriority w:val="1"/>
+    <w:qFormat/>
+    <w:pPr>
+      <w:spacing w:after="0" w:line="240" w:lineRule="auto"/>
+    </w:pPr>
+  </w:style>
+  <w:style w:type="paragraph" w:styleId="ListParagraph">
+    <w:name w:val="List Paragraph"/>
+    <w:basedOn w:val="Normal"/>
+    <w:uiPriority w:val="34"/>
+    <w:qFormat/>
+    <w:pPr>
+      <w:ind w:left="720"/>
+      <w:contextualSpacing/>
+    </w:pPr>
+  </w:style>
+  <w:style w:type="paragraph" w:styleId="BalloonText">
+    <w:name w:val="Balloon Text"/>
+    <w:basedOn w:val="Normal"/>
+    <w:link w:val="BalloonTextChar"/>
+    <w:uiPriority w:val="99"/>
+    <w:semiHidden/>
+    <w:unhideWhenUsed/>
+    <w:rsid w:val="00D2110E"/>
+    <w:pPr>
+      <w:spacing w:after="0" w:line="240" w:lineRule="auto"/>
+    </w:pPr>
+    <w:rPr>
+      <w:rFonts w:ascii="Tahoma" w:hAnsi="Tahoma" w:cs="Tahoma"/>
+      <w:sz w:val="16"/>
+      <w:szCs w:val="16"/>
+    </w:rPr>
+  </w:style>
+  <w:style w:type="character" w:customStyle="1" w:styleId="BalloonTextChar">
+    <w:name w:val="Balloon Text Char"/>
+    <w:basedOn w:val="DefaultParagraphFont"/>
+    <w:link w:val="BalloonText"/>
+    <w:uiPriority w:val="99"/>
+    <w:semiHidden/>
+    <w:rsid w:val="00D2110E"/>
+    <w:rPr>
+      <w:rFonts w:ascii="Tahoma" w:hAnsi="Tahoma" w:cs="Tahoma"/>
+      <w:sz w:val="16"/>
+      <w:szCs w:val="16"/>
+    </w:rPr>
   </w:style>
 </w:styles>
 </file>
@@ -2263,10 +2970,24 @@
     <dgm:pt modelId="{2635AEAE-DF70-4B16-B939-13CAD42AD279}" type="parTrans" cxnId="{F72FF215-4A37-46C9-B577-053004ADB7E6}">
       <dgm:prSet/>
       <dgm:spPr/>
+      <dgm:t>
+        <a:bodyPr/>
+        <a:lstStyle/>
+        <a:p>
+          <a:endParaRPr lang="en-TT"/>
+        </a:p>
+      </dgm:t>
     </dgm:pt>
     <dgm:pt modelId="{EC5967A9-D422-41F4-BFB2-A51A907CE1AF}" type="sibTrans" cxnId="{F72FF215-4A37-46C9-B577-053004ADB7E6}">
       <dgm:prSet/>
       <dgm:spPr/>
+      <dgm:t>
+        <a:bodyPr/>
+        <a:lstStyle/>
+        <a:p>
+          <a:endParaRPr lang="en-TT"/>
+        </a:p>
+      </dgm:t>
     </dgm:pt>
     <dgm:pt modelId="{5520644B-4BD6-481E-8E9B-50045BF76400}">
       <dgm:prSet phldrT="[Text]"/>
@@ -2285,10 +3006,24 @@
     <dgm:pt modelId="{E06B7D11-29B0-4844-BAC6-070632552ADC}" type="parTrans" cxnId="{E06521B0-3AFA-4480-9453-5A6689A77860}">
       <dgm:prSet/>
       <dgm:spPr/>
+      <dgm:t>
+        <a:bodyPr/>
+        <a:lstStyle/>
+        <a:p>
+          <a:endParaRPr lang="en-TT"/>
+        </a:p>
+      </dgm:t>
     </dgm:pt>
     <dgm:pt modelId="{203D09D6-BDA4-46F5-94A9-52815E9030F3}" type="sibTrans" cxnId="{E06521B0-3AFA-4480-9453-5A6689A77860}">
       <dgm:prSet/>
       <dgm:spPr/>
+      <dgm:t>
+        <a:bodyPr/>
+        <a:lstStyle/>
+        <a:p>
+          <a:endParaRPr lang="en-TT"/>
+        </a:p>
+      </dgm:t>
     </dgm:pt>
     <dgm:pt modelId="{102D003A-7B9D-4E7B-BB11-A4A9260C45FE}" type="pres">
       <dgm:prSet presAssocID="{8E69507B-6339-4025-8F69-2A0B082213D6}" presName="Name0" presStyleCnt="0">
@@ -2301,6 +3036,13 @@
         </dgm:presLayoutVars>
       </dgm:prSet>
       <dgm:spPr/>
+      <dgm:t>
+        <a:bodyPr/>
+        <a:lstStyle/>
+        <a:p>
+          <a:endParaRPr lang="en-TT"/>
+        </a:p>
+      </dgm:t>
     </dgm:pt>
     <dgm:pt modelId="{D11EE5E4-6F85-40E2-B6A9-ADC6DF842288}" type="pres">
       <dgm:prSet presAssocID="{7B4A373A-2A6A-44EA-B736-DE7ECC0DBA95}" presName="singleCycle" presStyleCnt="0"/>
@@ -2314,10 +3056,24 @@
         </dgm:presLayoutVars>
       </dgm:prSet>
       <dgm:spPr/>
+      <dgm:t>
+        <a:bodyPr/>
+        <a:lstStyle/>
+        <a:p>
+          <a:endParaRPr lang="en-TT"/>
+        </a:p>
+      </dgm:t>
     </dgm:pt>
     <dgm:pt modelId="{6FD02BC8-C9DB-46B4-8B70-DF0FE1C9F097}" type="pres">
       <dgm:prSet presAssocID="{B68B62CF-9253-42D7-9C2C-DCCD346D8148}" presName="Name56" presStyleLbl="parChTrans1D2" presStyleIdx="0" presStyleCnt="5"/>
       <dgm:spPr/>
+      <dgm:t>
+        <a:bodyPr/>
+        <a:lstStyle/>
+        <a:p>
+          <a:endParaRPr lang="en-TT"/>
+        </a:p>
+      </dgm:t>
     </dgm:pt>
     <dgm:pt modelId="{EEBE4806-29CD-4836-9480-072F36B44EBB}" type="pres">
       <dgm:prSet presAssocID="{BA36D209-9BF0-4D0C-B7EB-28D913F8D580}" presName="text0" presStyleLbl="node1" presStyleIdx="1" presStyleCnt="6">
@@ -2326,10 +3082,24 @@
         </dgm:presLayoutVars>
       </dgm:prSet>
       <dgm:spPr/>
+      <dgm:t>
+        <a:bodyPr/>
+        <a:lstStyle/>
+        <a:p>
+          <a:endParaRPr lang="en-TT"/>
+        </a:p>
+      </dgm:t>
     </dgm:pt>
     <dgm:pt modelId="{BE5901DD-2198-40EB-A67A-28830CDC015C}" type="pres">
       <dgm:prSet presAssocID="{9F0BB7F9-A71C-4425-BD3B-FBBF726F77AB}" presName="Name56" presStyleLbl="parChTrans1D2" presStyleIdx="1" presStyleCnt="5"/>
       <dgm:spPr/>
+      <dgm:t>
+        <a:bodyPr/>
+        <a:lstStyle/>
+        <a:p>
+          <a:endParaRPr lang="en-TT"/>
+        </a:p>
+      </dgm:t>
     </dgm:pt>
     <dgm:pt modelId="{008875FF-B8A5-4681-AEA2-369F82A98315}" type="pres">
       <dgm:prSet presAssocID="{9081FF0A-A3A9-4811-ACDE-37D0C4023AC9}" presName="text0" presStyleLbl="node1" presStyleIdx="2" presStyleCnt="6">
@@ -2338,10 +3108,24 @@
         </dgm:presLayoutVars>
       </dgm:prSet>
       <dgm:spPr/>
+      <dgm:t>
+        <a:bodyPr/>
+        <a:lstStyle/>
+        <a:p>
+          <a:endParaRPr lang="en-TT"/>
+        </a:p>
+      </dgm:t>
     </dgm:pt>
     <dgm:pt modelId="{52D62D80-24DE-482A-80F9-DEBDCE596026}" type="pres">
       <dgm:prSet presAssocID="{BC109452-DA86-4EB6-B709-28705970C84C}" presName="Name56" presStyleLbl="parChTrans1D2" presStyleIdx="2" presStyleCnt="5"/>
       <dgm:spPr/>
+      <dgm:t>
+        <a:bodyPr/>
+        <a:lstStyle/>
+        <a:p>
+          <a:endParaRPr lang="en-TT"/>
+        </a:p>
+      </dgm:t>
     </dgm:pt>
     <dgm:pt modelId="{CD82676E-A60C-4685-A5FD-0CC356FC8F3D}" type="pres">
       <dgm:prSet presAssocID="{6BB8EFC2-D276-484C-8A2F-46C648F480AA}" presName="text0" presStyleLbl="node1" presStyleIdx="3" presStyleCnt="6">
@@ -2350,6 +3134,13 @@
         </dgm:presLayoutVars>
       </dgm:prSet>
       <dgm:spPr/>
+      <dgm:t>
+        <a:bodyPr/>
+        <a:lstStyle/>
+        <a:p>
+          <a:endParaRPr lang="en-TT"/>
+        </a:p>
+      </dgm:t>
     </dgm:pt>
     <dgm:pt modelId="{A65F62CD-A28E-42DC-97F8-2FEE2FEE346B}" type="pres">
       <dgm:prSet presAssocID="{2635AEAE-DF70-4B16-B939-13CAD42AD279}" presName="Name56" presStyleLbl="parChTrans1D2" presStyleIdx="3" presStyleCnt="5"/>
@@ -2362,6 +3153,13 @@
         </dgm:presLayoutVars>
       </dgm:prSet>
       <dgm:spPr/>
+      <dgm:t>
+        <a:bodyPr/>
+        <a:lstStyle/>
+        <a:p>
+          <a:endParaRPr lang="en-TT"/>
+        </a:p>
+      </dgm:t>
     </dgm:pt>
     <dgm:pt modelId="{B63B78B0-C3A9-44F0-AC7B-7EB94F14131E}" type="pres">
       <dgm:prSet presAssocID="{E06B7D11-29B0-4844-BAC6-070632552ADC}" presName="Name56" presStyleLbl="parChTrans1D2" presStyleIdx="4" presStyleCnt="5"/>
@@ -2374,45 +3172,52 @@
         </dgm:presLayoutVars>
       </dgm:prSet>
       <dgm:spPr/>
+      <dgm:t>
+        <a:bodyPr/>
+        <a:lstStyle/>
+        <a:p>
+          <a:endParaRPr lang="en-TT"/>
+        </a:p>
+      </dgm:t>
     </dgm:pt>
   </dgm:ptLst>
   <dgm:cxnLst>
     <dgm:cxn modelId="{767EAC36-2182-4593-8D4C-AF6B40663264}" srcId="{7B4A373A-2A6A-44EA-B736-DE7ECC0DBA95}" destId="{9081FF0A-A3A9-4811-ACDE-37D0C4023AC9}" srcOrd="1" destOrd="0" parTransId="{9F0BB7F9-A71C-4425-BD3B-FBBF726F77AB}" sibTransId="{B175A8D2-2D60-45E5-9DA2-8C7C5B074689}"/>
-    <dgm:cxn modelId="{925AC52A-A1BF-4D83-869F-C8C6DF7BD43B}" type="presOf" srcId="{BC109452-DA86-4EB6-B709-28705970C84C}" destId="{52D62D80-24DE-482A-80F9-DEBDCE596026}" srcOrd="0" destOrd="0" presId="urn:microsoft.com/office/officeart/2008/layout/RadialCluster"/>
-    <dgm:cxn modelId="{DB4894AB-B498-416D-AC49-5B2F155DDE89}" type="presOf" srcId="{7B4A373A-2A6A-44EA-B736-DE7ECC0DBA95}" destId="{6278E5CD-85B8-4369-A16C-D9207B97ADDA}" srcOrd="0" destOrd="0" presId="urn:microsoft.com/office/officeart/2008/layout/RadialCluster"/>
     <dgm:cxn modelId="{65BF15B0-EF7A-4F74-866D-00203C2BE43A}" srcId="{8E69507B-6339-4025-8F69-2A0B082213D6}" destId="{7B4A373A-2A6A-44EA-B736-DE7ECC0DBA95}" srcOrd="0" destOrd="0" parTransId="{5DF2DDDD-3E52-4F96-AA0B-FB19E3CD3FE1}" sibTransId="{1B593FF2-2FEA-4D6D-8EA1-2C1537A1D3A2}"/>
-    <dgm:cxn modelId="{456D6D7B-DC93-4968-AE9C-641B399EA4C6}" type="presOf" srcId="{6BB8EFC2-D276-484C-8A2F-46C648F480AA}" destId="{CD82676E-A60C-4685-A5FD-0CC356FC8F3D}" srcOrd="0" destOrd="0" presId="urn:microsoft.com/office/officeart/2008/layout/RadialCluster"/>
-    <dgm:cxn modelId="{3511ACBE-A0E6-4E2A-96F3-65B9337131A7}" type="presOf" srcId="{5520644B-4BD6-481E-8E9B-50045BF76400}" destId="{49B08578-5ED3-4C34-92A4-5AC478E88697}" srcOrd="0" destOrd="0" presId="urn:microsoft.com/office/officeart/2008/layout/RadialCluster"/>
-    <dgm:cxn modelId="{5F1DFAA5-348C-4692-96BA-0A336BE002A8}" type="presOf" srcId="{7F8D77DB-12B1-478A-8455-8E6453696575}" destId="{2A4183F3-A83D-4FDB-A66B-D2A2D1ED1711}" srcOrd="0" destOrd="0" presId="urn:microsoft.com/office/officeart/2008/layout/RadialCluster"/>
+    <dgm:cxn modelId="{A1502F51-1CEE-4353-87EA-DC512874D268}" type="presOf" srcId="{BA36D209-9BF0-4D0C-B7EB-28D913F8D580}" destId="{EEBE4806-29CD-4836-9480-072F36B44EBB}" srcOrd="0" destOrd="0" presId="urn:microsoft.com/office/officeart/2008/layout/RadialCluster"/>
+    <dgm:cxn modelId="{5334A6C2-558A-44A5-A4EC-EA4D0D0B160D}" type="presOf" srcId="{2635AEAE-DF70-4B16-B939-13CAD42AD279}" destId="{A65F62CD-A28E-42DC-97F8-2FEE2FEE346B}" srcOrd="0" destOrd="0" presId="urn:microsoft.com/office/officeart/2008/layout/RadialCluster"/>
+    <dgm:cxn modelId="{B5F942FB-3A5F-41FF-8725-749A223C71D4}" type="presOf" srcId="{8E69507B-6339-4025-8F69-2A0B082213D6}" destId="{102D003A-7B9D-4E7B-BB11-A4A9260C45FE}" srcOrd="0" destOrd="0" presId="urn:microsoft.com/office/officeart/2008/layout/RadialCluster"/>
     <dgm:cxn modelId="{E06521B0-3AFA-4480-9453-5A6689A77860}" srcId="{7B4A373A-2A6A-44EA-B736-DE7ECC0DBA95}" destId="{5520644B-4BD6-481E-8E9B-50045BF76400}" srcOrd="4" destOrd="0" parTransId="{E06B7D11-29B0-4844-BAC6-070632552ADC}" sibTransId="{203D09D6-BDA4-46F5-94A9-52815E9030F3}"/>
-    <dgm:cxn modelId="{3016C3BC-F3F4-4AB4-91C8-3E7209422F26}" type="presOf" srcId="{9F0BB7F9-A71C-4425-BD3B-FBBF726F77AB}" destId="{BE5901DD-2198-40EB-A67A-28830CDC015C}" srcOrd="0" destOrd="0" presId="urn:microsoft.com/office/officeart/2008/layout/RadialCluster"/>
+    <dgm:cxn modelId="{282D1A20-D2D8-4225-95BE-7AC0C805C7D0}" type="presOf" srcId="{6BB8EFC2-D276-484C-8A2F-46C648F480AA}" destId="{CD82676E-A60C-4685-A5FD-0CC356FC8F3D}" srcOrd="0" destOrd="0" presId="urn:microsoft.com/office/officeart/2008/layout/RadialCluster"/>
+    <dgm:cxn modelId="{3889C88F-6471-491D-AEFC-7D1A8F1ABDC5}" type="presOf" srcId="{7F8D77DB-12B1-478A-8455-8E6453696575}" destId="{2A4183F3-A83D-4FDB-A66B-D2A2D1ED1711}" srcOrd="0" destOrd="0" presId="urn:microsoft.com/office/officeart/2008/layout/RadialCluster"/>
+    <dgm:cxn modelId="{56050C6A-76CF-48C5-B44D-0C2227BDC30C}" type="presOf" srcId="{B68B62CF-9253-42D7-9C2C-DCCD346D8148}" destId="{6FD02BC8-C9DB-46B4-8B70-DF0FE1C9F097}" srcOrd="0" destOrd="0" presId="urn:microsoft.com/office/officeart/2008/layout/RadialCluster"/>
+    <dgm:cxn modelId="{4CFBC840-33C1-478D-9021-9A642F25EB3C}" type="presOf" srcId="{BC109452-DA86-4EB6-B709-28705970C84C}" destId="{52D62D80-24DE-482A-80F9-DEBDCE596026}" srcOrd="0" destOrd="0" presId="urn:microsoft.com/office/officeart/2008/layout/RadialCluster"/>
     <dgm:cxn modelId="{B061DD3F-7069-4628-B878-716A6D2C6C9D}" srcId="{7B4A373A-2A6A-44EA-B736-DE7ECC0DBA95}" destId="{6BB8EFC2-D276-484C-8A2F-46C648F480AA}" srcOrd="2" destOrd="0" parTransId="{BC109452-DA86-4EB6-B709-28705970C84C}" sibTransId="{E4BA40E9-AA97-43F0-AFAC-3F11BA7034EA}"/>
-    <dgm:cxn modelId="{E468028F-C851-4ABF-8EE3-8673CAE8F60A}" type="presOf" srcId="{9081FF0A-A3A9-4811-ACDE-37D0C4023AC9}" destId="{008875FF-B8A5-4681-AEA2-369F82A98315}" srcOrd="0" destOrd="0" presId="urn:microsoft.com/office/officeart/2008/layout/RadialCluster"/>
-    <dgm:cxn modelId="{835AD716-2A6C-4B9B-86EC-CA065B08BCC6}" type="presOf" srcId="{BA36D209-9BF0-4D0C-B7EB-28D913F8D580}" destId="{EEBE4806-29CD-4836-9480-072F36B44EBB}" srcOrd="0" destOrd="0" presId="urn:microsoft.com/office/officeart/2008/layout/RadialCluster"/>
-    <dgm:cxn modelId="{E1F57051-1E74-4B7F-BF31-0978C518D78F}" type="presOf" srcId="{2635AEAE-DF70-4B16-B939-13CAD42AD279}" destId="{A65F62CD-A28E-42DC-97F8-2FEE2FEE346B}" srcOrd="0" destOrd="0" presId="urn:microsoft.com/office/officeart/2008/layout/RadialCluster"/>
-    <dgm:cxn modelId="{90F49343-D377-45A2-B18D-1A317C41CCD6}" type="presOf" srcId="{B68B62CF-9253-42D7-9C2C-DCCD346D8148}" destId="{6FD02BC8-C9DB-46B4-8B70-DF0FE1C9F097}" srcOrd="0" destOrd="0" presId="urn:microsoft.com/office/officeart/2008/layout/RadialCluster"/>
+    <dgm:cxn modelId="{33ABBB20-6505-429F-A4C0-C64C37B9A4E3}" type="presOf" srcId="{E06B7D11-29B0-4844-BAC6-070632552ADC}" destId="{B63B78B0-C3A9-44F0-AC7B-7EB94F14131E}" srcOrd="0" destOrd="0" presId="urn:microsoft.com/office/officeart/2008/layout/RadialCluster"/>
+    <dgm:cxn modelId="{B81DA6FD-9B5C-49A4-BD2E-0ED32536EA4D}" type="presOf" srcId="{9081FF0A-A3A9-4811-ACDE-37D0C4023AC9}" destId="{008875FF-B8A5-4681-AEA2-369F82A98315}" srcOrd="0" destOrd="0" presId="urn:microsoft.com/office/officeart/2008/layout/RadialCluster"/>
     <dgm:cxn modelId="{F72FF215-4A37-46C9-B577-053004ADB7E6}" srcId="{7B4A373A-2A6A-44EA-B736-DE7ECC0DBA95}" destId="{7F8D77DB-12B1-478A-8455-8E6453696575}" srcOrd="3" destOrd="0" parTransId="{2635AEAE-DF70-4B16-B939-13CAD42AD279}" sibTransId="{EC5967A9-D422-41F4-BFB2-A51A907CE1AF}"/>
-    <dgm:cxn modelId="{6E5CCEB2-0956-4CC9-9BAA-71022DD2B240}" type="presOf" srcId="{E06B7D11-29B0-4844-BAC6-070632552ADC}" destId="{B63B78B0-C3A9-44F0-AC7B-7EB94F14131E}" srcOrd="0" destOrd="0" presId="urn:microsoft.com/office/officeart/2008/layout/RadialCluster"/>
-    <dgm:cxn modelId="{F52F7FD0-1A47-41EB-A90E-0F6BBDFEED3D}" type="presOf" srcId="{8E69507B-6339-4025-8F69-2A0B082213D6}" destId="{102D003A-7B9D-4E7B-BB11-A4A9260C45FE}" srcOrd="0" destOrd="0" presId="urn:microsoft.com/office/officeart/2008/layout/RadialCluster"/>
+    <dgm:cxn modelId="{346C2053-D871-485F-9584-841DC6B0FCB7}" type="presOf" srcId="{7B4A373A-2A6A-44EA-B736-DE7ECC0DBA95}" destId="{6278E5CD-85B8-4369-A16C-D9207B97ADDA}" srcOrd="0" destOrd="0" presId="urn:microsoft.com/office/officeart/2008/layout/RadialCluster"/>
+    <dgm:cxn modelId="{FE1F07C3-C87A-48F7-8C38-38B65F8895FC}" type="presOf" srcId="{9F0BB7F9-A71C-4425-BD3B-FBBF726F77AB}" destId="{BE5901DD-2198-40EB-A67A-28830CDC015C}" srcOrd="0" destOrd="0" presId="urn:microsoft.com/office/officeart/2008/layout/RadialCluster"/>
+    <dgm:cxn modelId="{684D7A75-1AE5-470E-BEBE-CDA9018B9209}" type="presOf" srcId="{5520644B-4BD6-481E-8E9B-50045BF76400}" destId="{49B08578-5ED3-4C34-92A4-5AC478E88697}" srcOrd="0" destOrd="0" presId="urn:microsoft.com/office/officeart/2008/layout/RadialCluster"/>
     <dgm:cxn modelId="{3200BA25-8162-4BFE-A129-04132AACD7B7}" srcId="{7B4A373A-2A6A-44EA-B736-DE7ECC0DBA95}" destId="{BA36D209-9BF0-4D0C-B7EB-28D913F8D580}" srcOrd="0" destOrd="0" parTransId="{B68B62CF-9253-42D7-9C2C-DCCD346D8148}" sibTransId="{0E2CB39D-D2AC-4F05-A6C2-64A63B5CE3F8}"/>
-    <dgm:cxn modelId="{2CF6C9F9-CF58-4ED4-8716-BFCF8DEBB567}" type="presParOf" srcId="{102D003A-7B9D-4E7B-BB11-A4A9260C45FE}" destId="{D11EE5E4-6F85-40E2-B6A9-ADC6DF842288}" srcOrd="0" destOrd="0" presId="urn:microsoft.com/office/officeart/2008/layout/RadialCluster"/>
-    <dgm:cxn modelId="{FEAD87A1-4FF8-458C-8C95-FC9BC2C0D695}" type="presParOf" srcId="{D11EE5E4-6F85-40E2-B6A9-ADC6DF842288}" destId="{6278E5CD-85B8-4369-A16C-D9207B97ADDA}" srcOrd="0" destOrd="0" presId="urn:microsoft.com/office/officeart/2008/layout/RadialCluster"/>
-    <dgm:cxn modelId="{F1FE6924-5333-45A8-96F0-7ABBCDAE7B03}" type="presParOf" srcId="{D11EE5E4-6F85-40E2-B6A9-ADC6DF842288}" destId="{6FD02BC8-C9DB-46B4-8B70-DF0FE1C9F097}" srcOrd="1" destOrd="0" presId="urn:microsoft.com/office/officeart/2008/layout/RadialCluster"/>
-    <dgm:cxn modelId="{71EC76EB-FE09-4296-8023-3687DD29EFD7}" type="presParOf" srcId="{D11EE5E4-6F85-40E2-B6A9-ADC6DF842288}" destId="{EEBE4806-29CD-4836-9480-072F36B44EBB}" srcOrd="2" destOrd="0" presId="urn:microsoft.com/office/officeart/2008/layout/RadialCluster"/>
-    <dgm:cxn modelId="{A90B14B6-EAF7-48DD-A343-A7DC1397E110}" type="presParOf" srcId="{D11EE5E4-6F85-40E2-B6A9-ADC6DF842288}" destId="{BE5901DD-2198-40EB-A67A-28830CDC015C}" srcOrd="3" destOrd="0" presId="urn:microsoft.com/office/officeart/2008/layout/RadialCluster"/>
-    <dgm:cxn modelId="{27192273-ADF2-4D2A-BFAD-D1FFD20DC2ED}" type="presParOf" srcId="{D11EE5E4-6F85-40E2-B6A9-ADC6DF842288}" destId="{008875FF-B8A5-4681-AEA2-369F82A98315}" srcOrd="4" destOrd="0" presId="urn:microsoft.com/office/officeart/2008/layout/RadialCluster"/>
-    <dgm:cxn modelId="{FDA6482A-8AAB-4227-BB7D-32E9FDCF5B41}" type="presParOf" srcId="{D11EE5E4-6F85-40E2-B6A9-ADC6DF842288}" destId="{52D62D80-24DE-482A-80F9-DEBDCE596026}" srcOrd="5" destOrd="0" presId="urn:microsoft.com/office/officeart/2008/layout/RadialCluster"/>
-    <dgm:cxn modelId="{20370005-5D3D-4AD9-B154-069B6B7EB3C2}" type="presParOf" srcId="{D11EE5E4-6F85-40E2-B6A9-ADC6DF842288}" destId="{CD82676E-A60C-4685-A5FD-0CC356FC8F3D}" srcOrd="6" destOrd="0" presId="urn:microsoft.com/office/officeart/2008/layout/RadialCluster"/>
-    <dgm:cxn modelId="{AD09E41D-A87C-4146-BEB0-2A64883F0838}" type="presParOf" srcId="{D11EE5E4-6F85-40E2-B6A9-ADC6DF842288}" destId="{A65F62CD-A28E-42DC-97F8-2FEE2FEE346B}" srcOrd="7" destOrd="0" presId="urn:microsoft.com/office/officeart/2008/layout/RadialCluster"/>
-    <dgm:cxn modelId="{3D8C989A-87C4-4DDC-A18D-4022C52CC94C}" type="presParOf" srcId="{D11EE5E4-6F85-40E2-B6A9-ADC6DF842288}" destId="{2A4183F3-A83D-4FDB-A66B-D2A2D1ED1711}" srcOrd="8" destOrd="0" presId="urn:microsoft.com/office/officeart/2008/layout/RadialCluster"/>
-    <dgm:cxn modelId="{54DBFB14-74AB-4FF7-8018-918D0244E36B}" type="presParOf" srcId="{D11EE5E4-6F85-40E2-B6A9-ADC6DF842288}" destId="{B63B78B0-C3A9-44F0-AC7B-7EB94F14131E}" srcOrd="9" destOrd="0" presId="urn:microsoft.com/office/officeart/2008/layout/RadialCluster"/>
-    <dgm:cxn modelId="{77DDA4EF-9AAC-4514-A493-537D8C818DBC}" type="presParOf" srcId="{D11EE5E4-6F85-40E2-B6A9-ADC6DF842288}" destId="{49B08578-5ED3-4C34-92A4-5AC478E88697}" srcOrd="10" destOrd="0" presId="urn:microsoft.com/office/officeart/2008/layout/RadialCluster"/>
+    <dgm:cxn modelId="{5B7F68B5-AC24-4925-A13E-EF14D6D0730A}" type="presParOf" srcId="{102D003A-7B9D-4E7B-BB11-A4A9260C45FE}" destId="{D11EE5E4-6F85-40E2-B6A9-ADC6DF842288}" srcOrd="0" destOrd="0" presId="urn:microsoft.com/office/officeart/2008/layout/RadialCluster"/>
+    <dgm:cxn modelId="{9112F654-3CC2-40F8-9B09-E0BC06126C1E}" type="presParOf" srcId="{D11EE5E4-6F85-40E2-B6A9-ADC6DF842288}" destId="{6278E5CD-85B8-4369-A16C-D9207B97ADDA}" srcOrd="0" destOrd="0" presId="urn:microsoft.com/office/officeart/2008/layout/RadialCluster"/>
+    <dgm:cxn modelId="{77BB11F7-9B76-4515-9BC8-4D77829286C5}" type="presParOf" srcId="{D11EE5E4-6F85-40E2-B6A9-ADC6DF842288}" destId="{6FD02BC8-C9DB-46B4-8B70-DF0FE1C9F097}" srcOrd="1" destOrd="0" presId="urn:microsoft.com/office/officeart/2008/layout/RadialCluster"/>
+    <dgm:cxn modelId="{90D5C90B-CC7B-4FA4-8AF4-CC5A75FED629}" type="presParOf" srcId="{D11EE5E4-6F85-40E2-B6A9-ADC6DF842288}" destId="{EEBE4806-29CD-4836-9480-072F36B44EBB}" srcOrd="2" destOrd="0" presId="urn:microsoft.com/office/officeart/2008/layout/RadialCluster"/>
+    <dgm:cxn modelId="{704E600D-5FF8-437F-912E-AC7D29AD383C}" type="presParOf" srcId="{D11EE5E4-6F85-40E2-B6A9-ADC6DF842288}" destId="{BE5901DD-2198-40EB-A67A-28830CDC015C}" srcOrd="3" destOrd="0" presId="urn:microsoft.com/office/officeart/2008/layout/RadialCluster"/>
+    <dgm:cxn modelId="{95060CCA-0E62-46F2-9FD5-1FADA0230716}" type="presParOf" srcId="{D11EE5E4-6F85-40E2-B6A9-ADC6DF842288}" destId="{008875FF-B8A5-4681-AEA2-369F82A98315}" srcOrd="4" destOrd="0" presId="urn:microsoft.com/office/officeart/2008/layout/RadialCluster"/>
+    <dgm:cxn modelId="{DA7F8031-E44D-4774-BDD4-1041D211BF0F}" type="presParOf" srcId="{D11EE5E4-6F85-40E2-B6A9-ADC6DF842288}" destId="{52D62D80-24DE-482A-80F9-DEBDCE596026}" srcOrd="5" destOrd="0" presId="urn:microsoft.com/office/officeart/2008/layout/RadialCluster"/>
+    <dgm:cxn modelId="{BA30E60F-634D-4CA9-A34E-A2AD96633B9D}" type="presParOf" srcId="{D11EE5E4-6F85-40E2-B6A9-ADC6DF842288}" destId="{CD82676E-A60C-4685-A5FD-0CC356FC8F3D}" srcOrd="6" destOrd="0" presId="urn:microsoft.com/office/officeart/2008/layout/RadialCluster"/>
+    <dgm:cxn modelId="{76CFDEFC-C0AB-4DD9-8FB4-78D9082D2EB1}" type="presParOf" srcId="{D11EE5E4-6F85-40E2-B6A9-ADC6DF842288}" destId="{A65F62CD-A28E-42DC-97F8-2FEE2FEE346B}" srcOrd="7" destOrd="0" presId="urn:microsoft.com/office/officeart/2008/layout/RadialCluster"/>
+    <dgm:cxn modelId="{659B4994-F775-46C9-A592-7649E3BE8B16}" type="presParOf" srcId="{D11EE5E4-6F85-40E2-B6A9-ADC6DF842288}" destId="{2A4183F3-A83D-4FDB-A66B-D2A2D1ED1711}" srcOrd="8" destOrd="0" presId="urn:microsoft.com/office/officeart/2008/layout/RadialCluster"/>
+    <dgm:cxn modelId="{88D9D621-A607-4934-A53A-544DB00174FA}" type="presParOf" srcId="{D11EE5E4-6F85-40E2-B6A9-ADC6DF842288}" destId="{B63B78B0-C3A9-44F0-AC7B-7EB94F14131E}" srcOrd="9" destOrd="0" presId="urn:microsoft.com/office/officeart/2008/layout/RadialCluster"/>
+    <dgm:cxn modelId="{FD6ED665-8CCE-4F74-842A-D72705F68A37}" type="presParOf" srcId="{D11EE5E4-6F85-40E2-B6A9-ADC6DF842288}" destId="{49B08578-5ED3-4C34-92A4-5AC478E88697}" srcOrd="10" destOrd="0" presId="urn:microsoft.com/office/officeart/2008/layout/RadialCluster"/>
   </dgm:cxnLst>
   <dgm:bg/>
   <dgm:whole/>
   <dgm:extLst>
     <a:ext uri="http://schemas.microsoft.com/office/drawing/2008/diagram">
-      <dsp:dataModelExt xmlns:dsp="http://schemas.microsoft.com/office/drawing/2008/diagram" relId="rId10" minVer="http://schemas.openxmlformats.org/drawingml/2006/diagram"/>
+      <dsp:dataModelExt xmlns:dsp="http://schemas.microsoft.com/office/drawing/2008/diagram" relId="rId11" minVer="http://schemas.openxmlformats.org/drawingml/2006/diagram"/>
     </a:ext>
   </dgm:extLst>
 </dgm:dataModel>
@@ -7539,7 +8344,7 @@
   <a:extraClrSchemeLst/>
   <a:extLst>
     <a:ext uri="{05A4C25C-085E-4340-85A3-A5531E510DB2}">
-      <thm15:themeFamily xmlns:thm15="http://schemas.microsoft.com/office/thememl/2012/main" name="Office Theme" id="{62F939B6-93AF-4DB8-9C6B-D6C7DFDC589F}" vid="{4A3C46E8-61CC-4603-A589-7422A47A8E4A}"/>
+      <thm15:themeFamily xmlns:thm15="http://schemas.microsoft.com/office/thememl/2012/main" xmlns="" name="Office Theme" id="{62F939B6-93AF-4DB8-9C6B-D6C7DFDC589F}" vid="{4A3C46E8-61CC-4603-A589-7422A47A8E4A}"/>
     </a:ext>
   </a:extLst>
 </a:theme>

</xml_diff>

<commit_message>
mobile mockup added to documentation
</commit_message>
<xml_diff>
--- a/A01/Documentation/COMP 3550 Internet Tech II - A1.docx
+++ b/A01/Documentation/COMP 3550 Internet Tech II - A1.docx
@@ -150,11 +150,13 @@
         <w:pStyle w:val="Subtitle"/>
         <w:rPr>
           <w:rStyle w:val="IntenseReference"/>
+          <w:color w:val="auto"/>
         </w:rPr>
       </w:pPr>
       <w:r>
         <w:rPr>
           <w:rStyle w:val="IntenseReference"/>
+          <w:color w:val="auto"/>
         </w:rPr>
         <w:t>View of proposed desktop version of the home page</w:t>
       </w:r>
@@ -167,7 +169,7 @@
           <w:lang w:val="en-TT" w:eastAsia="en-TT"/>
         </w:rPr>
         <w:drawing>
-          <wp:inline distT="0" distB="0" distL="0" distR="0">
+          <wp:inline distT="0" distB="0" distL="0" distR="0" wp14:anchorId="5D0D20CF" wp14:editId="5BB09D02">
             <wp:extent cx="5943600" cy="5915025"/>
             <wp:effectExtent l="0" t="0" r="0" b="9525"/>
             <wp:docPr id="1" name="Picture 1"/>
@@ -208,6 +210,67 @@
                     <a:ln>
                       <a:noFill/>
                     </a:ln>
+                  </pic:spPr>
+                </pic:pic>
+              </a:graphicData>
+            </a:graphic>
+          </wp:inline>
+        </w:drawing>
+      </w:r>
+    </w:p>
+    <w:p/>
+    <w:p/>
+    <w:p/>
+    <w:p/>
+    <w:p/>
+    <w:p>
+      <w:pPr>
+        <w:rPr>
+          <w:rStyle w:val="IntenseReference"/>
+        </w:rPr>
+      </w:pPr>
+      <w:r>
+        <w:rPr>
+          <w:rStyle w:val="IntenseReference"/>
+        </w:rPr>
+        <w:t>proposed view of the mobile version of the firearm statistics page</w:t>
+      </w:r>
+    </w:p>
+    <w:p>
+      <w:r>
+        <w:rPr>
+          <w:noProof/>
+          <w:lang w:val="en-TT" w:eastAsia="en-TT"/>
+        </w:rPr>
+        <w:drawing>
+          <wp:inline distT="0" distB="0" distL="0" distR="0" wp14:anchorId="4FE5CE01" wp14:editId="74DC28D8">
+            <wp:extent cx="5943600" cy="3341370"/>
+            <wp:effectExtent l="0" t="0" r="0" b="0"/>
+            <wp:docPr id="4" name="Picture 4"/>
+            <wp:cNvGraphicFramePr>
+              <a:graphicFrameLocks xmlns:a="http://schemas.openxmlformats.org/drawingml/2006/main" noChangeAspect="1"/>
+            </wp:cNvGraphicFramePr>
+            <a:graphic xmlns:a="http://schemas.openxmlformats.org/drawingml/2006/main">
+              <a:graphicData uri="http://schemas.openxmlformats.org/drawingml/2006/picture">
+                <pic:pic xmlns:pic="http://schemas.openxmlformats.org/drawingml/2006/picture">
+                  <pic:nvPicPr>
+                    <pic:cNvPr id="0" name=""/>
+                    <pic:cNvPicPr/>
+                  </pic:nvPicPr>
+                  <pic:blipFill>
+                    <a:blip r:embed="rId13"/>
+                    <a:stretch>
+                      <a:fillRect/>
+                    </a:stretch>
+                  </pic:blipFill>
+                  <pic:spPr>
+                    <a:xfrm>
+                      <a:off x="0" y="0"/>
+                      <a:ext cx="5943600" cy="3341370"/>
+                    </a:xfrm>
+                    <a:prstGeom prst="rect">
+                      <a:avLst/>
+                    </a:prstGeom>
                   </pic:spPr>
                 </pic:pic>
               </a:graphicData>
@@ -3145,6 +3208,13 @@
     <dgm:pt modelId="{A65F62CD-A28E-42DC-97F8-2FEE2FEE346B}" type="pres">
       <dgm:prSet presAssocID="{2635AEAE-DF70-4B16-B939-13CAD42AD279}" presName="Name56" presStyleLbl="parChTrans1D2" presStyleIdx="3" presStyleCnt="5"/>
       <dgm:spPr/>
+      <dgm:t>
+        <a:bodyPr/>
+        <a:lstStyle/>
+        <a:p>
+          <a:endParaRPr lang="en-TT"/>
+        </a:p>
+      </dgm:t>
     </dgm:pt>
     <dgm:pt modelId="{2A4183F3-A83D-4FDB-A66B-D2A2D1ED1711}" type="pres">
       <dgm:prSet presAssocID="{7F8D77DB-12B1-478A-8455-8E6453696575}" presName="text0" presStyleLbl="node1" presStyleIdx="4" presStyleCnt="6">
@@ -3164,6 +3234,13 @@
     <dgm:pt modelId="{B63B78B0-C3A9-44F0-AC7B-7EB94F14131E}" type="pres">
       <dgm:prSet presAssocID="{E06B7D11-29B0-4844-BAC6-070632552ADC}" presName="Name56" presStyleLbl="parChTrans1D2" presStyleIdx="4" presStyleCnt="5"/>
       <dgm:spPr/>
+      <dgm:t>
+        <a:bodyPr/>
+        <a:lstStyle/>
+        <a:p>
+          <a:endParaRPr lang="en-TT"/>
+        </a:p>
+      </dgm:t>
     </dgm:pt>
     <dgm:pt modelId="{49B08578-5ED3-4C34-92A4-5AC478E88697}" type="pres">
       <dgm:prSet presAssocID="{5520644B-4BD6-481E-8E9B-50045BF76400}" presName="text0" presStyleLbl="node1" presStyleIdx="5" presStyleCnt="6">
@@ -3183,35 +3260,35 @@
   </dgm:ptLst>
   <dgm:cxnLst>
     <dgm:cxn modelId="{767EAC36-2182-4593-8D4C-AF6B40663264}" srcId="{7B4A373A-2A6A-44EA-B736-DE7ECC0DBA95}" destId="{9081FF0A-A3A9-4811-ACDE-37D0C4023AC9}" srcOrd="1" destOrd="0" parTransId="{9F0BB7F9-A71C-4425-BD3B-FBBF726F77AB}" sibTransId="{B175A8D2-2D60-45E5-9DA2-8C7C5B074689}"/>
+    <dgm:cxn modelId="{36E3880E-30F9-4117-8CC6-0A3EE6F8DF8B}" type="presOf" srcId="{BA36D209-9BF0-4D0C-B7EB-28D913F8D580}" destId="{EEBE4806-29CD-4836-9480-072F36B44EBB}" srcOrd="0" destOrd="0" presId="urn:microsoft.com/office/officeart/2008/layout/RadialCluster"/>
     <dgm:cxn modelId="{65BF15B0-EF7A-4F74-866D-00203C2BE43A}" srcId="{8E69507B-6339-4025-8F69-2A0B082213D6}" destId="{7B4A373A-2A6A-44EA-B736-DE7ECC0DBA95}" srcOrd="0" destOrd="0" parTransId="{5DF2DDDD-3E52-4F96-AA0B-FB19E3CD3FE1}" sibTransId="{1B593FF2-2FEA-4D6D-8EA1-2C1537A1D3A2}"/>
-    <dgm:cxn modelId="{A1502F51-1CEE-4353-87EA-DC512874D268}" type="presOf" srcId="{BA36D209-9BF0-4D0C-B7EB-28D913F8D580}" destId="{EEBE4806-29CD-4836-9480-072F36B44EBB}" srcOrd="0" destOrd="0" presId="urn:microsoft.com/office/officeart/2008/layout/RadialCluster"/>
-    <dgm:cxn modelId="{5334A6C2-558A-44A5-A4EC-EA4D0D0B160D}" type="presOf" srcId="{2635AEAE-DF70-4B16-B939-13CAD42AD279}" destId="{A65F62CD-A28E-42DC-97F8-2FEE2FEE346B}" srcOrd="0" destOrd="0" presId="urn:microsoft.com/office/officeart/2008/layout/RadialCluster"/>
-    <dgm:cxn modelId="{B5F942FB-3A5F-41FF-8725-749A223C71D4}" type="presOf" srcId="{8E69507B-6339-4025-8F69-2A0B082213D6}" destId="{102D003A-7B9D-4E7B-BB11-A4A9260C45FE}" srcOrd="0" destOrd="0" presId="urn:microsoft.com/office/officeart/2008/layout/RadialCluster"/>
+    <dgm:cxn modelId="{FC4A2AB2-0824-449D-8913-221CCDE3F69C}" type="presOf" srcId="{BC109452-DA86-4EB6-B709-28705970C84C}" destId="{52D62D80-24DE-482A-80F9-DEBDCE596026}" srcOrd="0" destOrd="0" presId="urn:microsoft.com/office/officeart/2008/layout/RadialCluster"/>
+    <dgm:cxn modelId="{B4285629-08DC-4C07-ACAF-1D02B2CD2273}" type="presOf" srcId="{5520644B-4BD6-481E-8E9B-50045BF76400}" destId="{49B08578-5ED3-4C34-92A4-5AC478E88697}" srcOrd="0" destOrd="0" presId="urn:microsoft.com/office/officeart/2008/layout/RadialCluster"/>
+    <dgm:cxn modelId="{7E05B092-54A5-4602-A310-2B4AFF0E832F}" type="presOf" srcId="{B68B62CF-9253-42D7-9C2C-DCCD346D8148}" destId="{6FD02BC8-C9DB-46B4-8B70-DF0FE1C9F097}" srcOrd="0" destOrd="0" presId="urn:microsoft.com/office/officeart/2008/layout/RadialCluster"/>
     <dgm:cxn modelId="{E06521B0-3AFA-4480-9453-5A6689A77860}" srcId="{7B4A373A-2A6A-44EA-B736-DE7ECC0DBA95}" destId="{5520644B-4BD6-481E-8E9B-50045BF76400}" srcOrd="4" destOrd="0" parTransId="{E06B7D11-29B0-4844-BAC6-070632552ADC}" sibTransId="{203D09D6-BDA4-46F5-94A9-52815E9030F3}"/>
-    <dgm:cxn modelId="{282D1A20-D2D8-4225-95BE-7AC0C805C7D0}" type="presOf" srcId="{6BB8EFC2-D276-484C-8A2F-46C648F480AA}" destId="{CD82676E-A60C-4685-A5FD-0CC356FC8F3D}" srcOrd="0" destOrd="0" presId="urn:microsoft.com/office/officeart/2008/layout/RadialCluster"/>
-    <dgm:cxn modelId="{3889C88F-6471-491D-AEFC-7D1A8F1ABDC5}" type="presOf" srcId="{7F8D77DB-12B1-478A-8455-8E6453696575}" destId="{2A4183F3-A83D-4FDB-A66B-D2A2D1ED1711}" srcOrd="0" destOrd="0" presId="urn:microsoft.com/office/officeart/2008/layout/RadialCluster"/>
-    <dgm:cxn modelId="{56050C6A-76CF-48C5-B44D-0C2227BDC30C}" type="presOf" srcId="{B68B62CF-9253-42D7-9C2C-DCCD346D8148}" destId="{6FD02BC8-C9DB-46B4-8B70-DF0FE1C9F097}" srcOrd="0" destOrd="0" presId="urn:microsoft.com/office/officeart/2008/layout/RadialCluster"/>
-    <dgm:cxn modelId="{4CFBC840-33C1-478D-9021-9A642F25EB3C}" type="presOf" srcId="{BC109452-DA86-4EB6-B709-28705970C84C}" destId="{52D62D80-24DE-482A-80F9-DEBDCE596026}" srcOrd="0" destOrd="0" presId="urn:microsoft.com/office/officeart/2008/layout/RadialCluster"/>
+    <dgm:cxn modelId="{CD4F883D-ABFA-4638-9F6D-88927622F281}" type="presOf" srcId="{E06B7D11-29B0-4844-BAC6-070632552ADC}" destId="{B63B78B0-C3A9-44F0-AC7B-7EB94F14131E}" srcOrd="0" destOrd="0" presId="urn:microsoft.com/office/officeart/2008/layout/RadialCluster"/>
+    <dgm:cxn modelId="{FB3E1E72-BC76-4EE9-880F-0CF2E393557E}" type="presOf" srcId="{2635AEAE-DF70-4B16-B939-13CAD42AD279}" destId="{A65F62CD-A28E-42DC-97F8-2FEE2FEE346B}" srcOrd="0" destOrd="0" presId="urn:microsoft.com/office/officeart/2008/layout/RadialCluster"/>
+    <dgm:cxn modelId="{27A0B8BB-B87B-4A6C-AA5B-E64A055A0C94}" type="presOf" srcId="{9F0BB7F9-A71C-4425-BD3B-FBBF726F77AB}" destId="{BE5901DD-2198-40EB-A67A-28830CDC015C}" srcOrd="0" destOrd="0" presId="urn:microsoft.com/office/officeart/2008/layout/RadialCluster"/>
     <dgm:cxn modelId="{B061DD3F-7069-4628-B878-716A6D2C6C9D}" srcId="{7B4A373A-2A6A-44EA-B736-DE7ECC0DBA95}" destId="{6BB8EFC2-D276-484C-8A2F-46C648F480AA}" srcOrd="2" destOrd="0" parTransId="{BC109452-DA86-4EB6-B709-28705970C84C}" sibTransId="{E4BA40E9-AA97-43F0-AFAC-3F11BA7034EA}"/>
-    <dgm:cxn modelId="{33ABBB20-6505-429F-A4C0-C64C37B9A4E3}" type="presOf" srcId="{E06B7D11-29B0-4844-BAC6-070632552ADC}" destId="{B63B78B0-C3A9-44F0-AC7B-7EB94F14131E}" srcOrd="0" destOrd="0" presId="urn:microsoft.com/office/officeart/2008/layout/RadialCluster"/>
-    <dgm:cxn modelId="{B81DA6FD-9B5C-49A4-BD2E-0ED32536EA4D}" type="presOf" srcId="{9081FF0A-A3A9-4811-ACDE-37D0C4023AC9}" destId="{008875FF-B8A5-4681-AEA2-369F82A98315}" srcOrd="0" destOrd="0" presId="urn:microsoft.com/office/officeart/2008/layout/RadialCluster"/>
+    <dgm:cxn modelId="{0D1613A5-E3D8-41B3-9EE8-A5A1E7C16117}" type="presOf" srcId="{7F8D77DB-12B1-478A-8455-8E6453696575}" destId="{2A4183F3-A83D-4FDB-A66B-D2A2D1ED1711}" srcOrd="0" destOrd="0" presId="urn:microsoft.com/office/officeart/2008/layout/RadialCluster"/>
+    <dgm:cxn modelId="{E8B54255-9313-4FCF-B7EB-4E806F844486}" type="presOf" srcId="{8E69507B-6339-4025-8F69-2A0B082213D6}" destId="{102D003A-7B9D-4E7B-BB11-A4A9260C45FE}" srcOrd="0" destOrd="0" presId="urn:microsoft.com/office/officeart/2008/layout/RadialCluster"/>
     <dgm:cxn modelId="{F72FF215-4A37-46C9-B577-053004ADB7E6}" srcId="{7B4A373A-2A6A-44EA-B736-DE7ECC0DBA95}" destId="{7F8D77DB-12B1-478A-8455-8E6453696575}" srcOrd="3" destOrd="0" parTransId="{2635AEAE-DF70-4B16-B939-13CAD42AD279}" sibTransId="{EC5967A9-D422-41F4-BFB2-A51A907CE1AF}"/>
-    <dgm:cxn modelId="{346C2053-D871-485F-9584-841DC6B0FCB7}" type="presOf" srcId="{7B4A373A-2A6A-44EA-B736-DE7ECC0DBA95}" destId="{6278E5CD-85B8-4369-A16C-D9207B97ADDA}" srcOrd="0" destOrd="0" presId="urn:microsoft.com/office/officeart/2008/layout/RadialCluster"/>
-    <dgm:cxn modelId="{FE1F07C3-C87A-48F7-8C38-38B65F8895FC}" type="presOf" srcId="{9F0BB7F9-A71C-4425-BD3B-FBBF726F77AB}" destId="{BE5901DD-2198-40EB-A67A-28830CDC015C}" srcOrd="0" destOrd="0" presId="urn:microsoft.com/office/officeart/2008/layout/RadialCluster"/>
-    <dgm:cxn modelId="{684D7A75-1AE5-470E-BEBE-CDA9018B9209}" type="presOf" srcId="{5520644B-4BD6-481E-8E9B-50045BF76400}" destId="{49B08578-5ED3-4C34-92A4-5AC478E88697}" srcOrd="0" destOrd="0" presId="urn:microsoft.com/office/officeart/2008/layout/RadialCluster"/>
+    <dgm:cxn modelId="{DC84B8D2-649A-4AB3-95AF-309761A57311}" type="presOf" srcId="{9081FF0A-A3A9-4811-ACDE-37D0C4023AC9}" destId="{008875FF-B8A5-4681-AEA2-369F82A98315}" srcOrd="0" destOrd="0" presId="urn:microsoft.com/office/officeart/2008/layout/RadialCluster"/>
+    <dgm:cxn modelId="{AF01FAAA-C9B5-4F6F-955F-E95D596BB735}" type="presOf" srcId="{6BB8EFC2-D276-484C-8A2F-46C648F480AA}" destId="{CD82676E-A60C-4685-A5FD-0CC356FC8F3D}" srcOrd="0" destOrd="0" presId="urn:microsoft.com/office/officeart/2008/layout/RadialCluster"/>
     <dgm:cxn modelId="{3200BA25-8162-4BFE-A129-04132AACD7B7}" srcId="{7B4A373A-2A6A-44EA-B736-DE7ECC0DBA95}" destId="{BA36D209-9BF0-4D0C-B7EB-28D913F8D580}" srcOrd="0" destOrd="0" parTransId="{B68B62CF-9253-42D7-9C2C-DCCD346D8148}" sibTransId="{0E2CB39D-D2AC-4F05-A6C2-64A63B5CE3F8}"/>
-    <dgm:cxn modelId="{5B7F68B5-AC24-4925-A13E-EF14D6D0730A}" type="presParOf" srcId="{102D003A-7B9D-4E7B-BB11-A4A9260C45FE}" destId="{D11EE5E4-6F85-40E2-B6A9-ADC6DF842288}" srcOrd="0" destOrd="0" presId="urn:microsoft.com/office/officeart/2008/layout/RadialCluster"/>
-    <dgm:cxn modelId="{9112F654-3CC2-40F8-9B09-E0BC06126C1E}" type="presParOf" srcId="{D11EE5E4-6F85-40E2-B6A9-ADC6DF842288}" destId="{6278E5CD-85B8-4369-A16C-D9207B97ADDA}" srcOrd="0" destOrd="0" presId="urn:microsoft.com/office/officeart/2008/layout/RadialCluster"/>
-    <dgm:cxn modelId="{77BB11F7-9B76-4515-9BC8-4D77829286C5}" type="presParOf" srcId="{D11EE5E4-6F85-40E2-B6A9-ADC6DF842288}" destId="{6FD02BC8-C9DB-46B4-8B70-DF0FE1C9F097}" srcOrd="1" destOrd="0" presId="urn:microsoft.com/office/officeart/2008/layout/RadialCluster"/>
-    <dgm:cxn modelId="{90D5C90B-CC7B-4FA4-8AF4-CC5A75FED629}" type="presParOf" srcId="{D11EE5E4-6F85-40E2-B6A9-ADC6DF842288}" destId="{EEBE4806-29CD-4836-9480-072F36B44EBB}" srcOrd="2" destOrd="0" presId="urn:microsoft.com/office/officeart/2008/layout/RadialCluster"/>
-    <dgm:cxn modelId="{704E600D-5FF8-437F-912E-AC7D29AD383C}" type="presParOf" srcId="{D11EE5E4-6F85-40E2-B6A9-ADC6DF842288}" destId="{BE5901DD-2198-40EB-A67A-28830CDC015C}" srcOrd="3" destOrd="0" presId="urn:microsoft.com/office/officeart/2008/layout/RadialCluster"/>
-    <dgm:cxn modelId="{95060CCA-0E62-46F2-9FD5-1FADA0230716}" type="presParOf" srcId="{D11EE5E4-6F85-40E2-B6A9-ADC6DF842288}" destId="{008875FF-B8A5-4681-AEA2-369F82A98315}" srcOrd="4" destOrd="0" presId="urn:microsoft.com/office/officeart/2008/layout/RadialCluster"/>
-    <dgm:cxn modelId="{DA7F8031-E44D-4774-BDD4-1041D211BF0F}" type="presParOf" srcId="{D11EE5E4-6F85-40E2-B6A9-ADC6DF842288}" destId="{52D62D80-24DE-482A-80F9-DEBDCE596026}" srcOrd="5" destOrd="0" presId="urn:microsoft.com/office/officeart/2008/layout/RadialCluster"/>
-    <dgm:cxn modelId="{BA30E60F-634D-4CA9-A34E-A2AD96633B9D}" type="presParOf" srcId="{D11EE5E4-6F85-40E2-B6A9-ADC6DF842288}" destId="{CD82676E-A60C-4685-A5FD-0CC356FC8F3D}" srcOrd="6" destOrd="0" presId="urn:microsoft.com/office/officeart/2008/layout/RadialCluster"/>
-    <dgm:cxn modelId="{76CFDEFC-C0AB-4DD9-8FB4-78D9082D2EB1}" type="presParOf" srcId="{D11EE5E4-6F85-40E2-B6A9-ADC6DF842288}" destId="{A65F62CD-A28E-42DC-97F8-2FEE2FEE346B}" srcOrd="7" destOrd="0" presId="urn:microsoft.com/office/officeart/2008/layout/RadialCluster"/>
-    <dgm:cxn modelId="{659B4994-F775-46C9-A592-7649E3BE8B16}" type="presParOf" srcId="{D11EE5E4-6F85-40E2-B6A9-ADC6DF842288}" destId="{2A4183F3-A83D-4FDB-A66B-D2A2D1ED1711}" srcOrd="8" destOrd="0" presId="urn:microsoft.com/office/officeart/2008/layout/RadialCluster"/>
-    <dgm:cxn modelId="{88D9D621-A607-4934-A53A-544DB00174FA}" type="presParOf" srcId="{D11EE5E4-6F85-40E2-B6A9-ADC6DF842288}" destId="{B63B78B0-C3A9-44F0-AC7B-7EB94F14131E}" srcOrd="9" destOrd="0" presId="urn:microsoft.com/office/officeart/2008/layout/RadialCluster"/>
-    <dgm:cxn modelId="{FD6ED665-8CCE-4F74-842A-D72705F68A37}" type="presParOf" srcId="{D11EE5E4-6F85-40E2-B6A9-ADC6DF842288}" destId="{49B08578-5ED3-4C34-92A4-5AC478E88697}" srcOrd="10" destOrd="0" presId="urn:microsoft.com/office/officeart/2008/layout/RadialCluster"/>
+    <dgm:cxn modelId="{5A0FA7D9-BA56-4AF0-8403-BDBADDD77780}" type="presOf" srcId="{7B4A373A-2A6A-44EA-B736-DE7ECC0DBA95}" destId="{6278E5CD-85B8-4369-A16C-D9207B97ADDA}" srcOrd="0" destOrd="0" presId="urn:microsoft.com/office/officeart/2008/layout/RadialCluster"/>
+    <dgm:cxn modelId="{B9D8DC47-CE35-4F3E-96AD-ADEC07DCFBE5}" type="presParOf" srcId="{102D003A-7B9D-4E7B-BB11-A4A9260C45FE}" destId="{D11EE5E4-6F85-40E2-B6A9-ADC6DF842288}" srcOrd="0" destOrd="0" presId="urn:microsoft.com/office/officeart/2008/layout/RadialCluster"/>
+    <dgm:cxn modelId="{FA5C3F4A-9302-4B6C-9E73-05E41C686B20}" type="presParOf" srcId="{D11EE5E4-6F85-40E2-B6A9-ADC6DF842288}" destId="{6278E5CD-85B8-4369-A16C-D9207B97ADDA}" srcOrd="0" destOrd="0" presId="urn:microsoft.com/office/officeart/2008/layout/RadialCluster"/>
+    <dgm:cxn modelId="{AA9331A8-DA52-4CEE-87B9-2BE27948D891}" type="presParOf" srcId="{D11EE5E4-6F85-40E2-B6A9-ADC6DF842288}" destId="{6FD02BC8-C9DB-46B4-8B70-DF0FE1C9F097}" srcOrd="1" destOrd="0" presId="urn:microsoft.com/office/officeart/2008/layout/RadialCluster"/>
+    <dgm:cxn modelId="{E257E264-AAAA-425E-8F49-52BA87C06548}" type="presParOf" srcId="{D11EE5E4-6F85-40E2-B6A9-ADC6DF842288}" destId="{EEBE4806-29CD-4836-9480-072F36B44EBB}" srcOrd="2" destOrd="0" presId="urn:microsoft.com/office/officeart/2008/layout/RadialCluster"/>
+    <dgm:cxn modelId="{8DC43766-7A58-42BC-ABDA-3401F3FBD5F8}" type="presParOf" srcId="{D11EE5E4-6F85-40E2-B6A9-ADC6DF842288}" destId="{BE5901DD-2198-40EB-A67A-28830CDC015C}" srcOrd="3" destOrd="0" presId="urn:microsoft.com/office/officeart/2008/layout/RadialCluster"/>
+    <dgm:cxn modelId="{25C1B582-66B1-450D-8B6E-837942F82F59}" type="presParOf" srcId="{D11EE5E4-6F85-40E2-B6A9-ADC6DF842288}" destId="{008875FF-B8A5-4681-AEA2-369F82A98315}" srcOrd="4" destOrd="0" presId="urn:microsoft.com/office/officeart/2008/layout/RadialCluster"/>
+    <dgm:cxn modelId="{5D663049-FB0B-402C-B502-C13C70CE61B6}" type="presParOf" srcId="{D11EE5E4-6F85-40E2-B6A9-ADC6DF842288}" destId="{52D62D80-24DE-482A-80F9-DEBDCE596026}" srcOrd="5" destOrd="0" presId="urn:microsoft.com/office/officeart/2008/layout/RadialCluster"/>
+    <dgm:cxn modelId="{30A27B3B-6C8C-4C51-BD19-D53B67E34697}" type="presParOf" srcId="{D11EE5E4-6F85-40E2-B6A9-ADC6DF842288}" destId="{CD82676E-A60C-4685-A5FD-0CC356FC8F3D}" srcOrd="6" destOrd="0" presId="urn:microsoft.com/office/officeart/2008/layout/RadialCluster"/>
+    <dgm:cxn modelId="{4F1AC37D-5DC8-4C3A-BBBB-404CF7BF6DA4}" type="presParOf" srcId="{D11EE5E4-6F85-40E2-B6A9-ADC6DF842288}" destId="{A65F62CD-A28E-42DC-97F8-2FEE2FEE346B}" srcOrd="7" destOrd="0" presId="urn:microsoft.com/office/officeart/2008/layout/RadialCluster"/>
+    <dgm:cxn modelId="{2CE6FC7B-9F2D-4955-A750-40961333CE5E}" type="presParOf" srcId="{D11EE5E4-6F85-40E2-B6A9-ADC6DF842288}" destId="{2A4183F3-A83D-4FDB-A66B-D2A2D1ED1711}" srcOrd="8" destOrd="0" presId="urn:microsoft.com/office/officeart/2008/layout/RadialCluster"/>
+    <dgm:cxn modelId="{62B28743-F7D3-443A-A938-9D78A0BCF1AC}" type="presParOf" srcId="{D11EE5E4-6F85-40E2-B6A9-ADC6DF842288}" destId="{B63B78B0-C3A9-44F0-AC7B-7EB94F14131E}" srcOrd="9" destOrd="0" presId="urn:microsoft.com/office/officeart/2008/layout/RadialCluster"/>
+    <dgm:cxn modelId="{37192D9C-65FF-4C8C-B03D-E43628A0F2DA}" type="presParOf" srcId="{D11EE5E4-6F85-40E2-B6A9-ADC6DF842288}" destId="{49B08578-5ED3-4C34-92A4-5AC478E88697}" srcOrd="10" destOrd="0" presId="urn:microsoft.com/office/officeart/2008/layout/RadialCluster"/>
   </dgm:cxnLst>
   <dgm:bg/>
   <dgm:whole/>
@@ -8344,7 +8421,7 @@
   <a:extraClrSchemeLst/>
   <a:extLst>
     <a:ext uri="{05A4C25C-085E-4340-85A3-A5531E510DB2}">
-      <thm15:themeFamily xmlns:thm15="http://schemas.microsoft.com/office/thememl/2012/main" xmlns="" name="Office Theme" id="{62F939B6-93AF-4DB8-9C6B-D6C7DFDC589F}" vid="{4A3C46E8-61CC-4603-A589-7422A47A8E4A}"/>
+      <thm15:themeFamily xmlns="" xmlns:thm15="http://schemas.microsoft.com/office/thememl/2012/main" name="Office Theme" id="{62F939B6-93AF-4DB8-9C6B-D6C7DFDC589F}" vid="{4A3C46E8-61CC-4603-A589-7422A47A8E4A}"/>
     </a:ext>
   </a:extLst>
 </a:theme>

</xml_diff>